<commit_message>
Update Simple Sort Analysis Assignment.docx
</commit_message>
<xml_diff>
--- a/Simple Sort Analysis Assignment.docx
+++ b/Simple Sort Analysis Assignment.docx
@@ -4367,7 +4367,16 @@
                 <w:sz w:val="20"/>
                 <w:szCs w:val="20"/>
               </w:rPr>
-              <w:t xml:space="preserve"> inserts an index value of k from the array ‘a’ into a new integer  </w:t>
+              <w:t xml:space="preserve"> inserts the first index value of k (0)</w:t>
+            </w:r>
+            <w:r>
+              <w:rPr>
+                <w:rFonts w:ascii="Consolas" w:hAnsi="Consolas" w:cs="Consolas"/>
+                <w:color w:val="3F7F5F"/>
+                <w:sz w:val="20"/>
+                <w:szCs w:val="20"/>
+              </w:rPr>
+              <w:t xml:space="preserve"> </w:t>
             </w:r>
           </w:p>
           <w:p>
@@ -6457,7 +6466,18 @@
                 <w:sz w:val="20"/>
                 <w:szCs w:val="20"/>
               </w:rPr>
-              <w:t xml:space="preserve"> = 1; </w:t>
+              <w:t xml:space="preserve"> = 1</w:t>
+            </w:r>
+            <w:bookmarkStart w:id="0" w:name="_GoBack"/>
+            <w:bookmarkEnd w:id="0"/>
+            <w:r>
+              <w:rPr>
+                <w:rFonts w:ascii="Consolas" w:hAnsi="Consolas" w:cs="Consolas"/>
+                <w:color w:val="000000"/>
+                <w:sz w:val="20"/>
+                <w:szCs w:val="20"/>
+              </w:rPr>
+              <w:t xml:space="preserve">; </w:t>
             </w:r>
             <w:r>
               <w:rPr>
@@ -6773,8 +6793,6 @@
               </w:rPr>
               <w:tab/>
             </w:r>
-            <w:bookmarkStart w:id="0" w:name="_GoBack"/>
-            <w:bookmarkEnd w:id="0"/>
             <w:r>
               <w:rPr>
                 <w:rFonts w:ascii="Consolas" w:hAnsi="Consolas" w:cs="Consolas"/>
@@ -8136,10 +8154,11 @@
       <w:pPr>
         <w:pStyle w:val="NormalWeb"/>
         <w:rPr>
-          <w:rFonts w:ascii="Arial" w:hAnsi="Arial" w:cs="Arial"/>
+          <w:rFonts w:ascii="Consolas" w:hAnsi="Consolas" w:cs="Consolas"/>
           <w:color w:val="000000"/>
-          <w:sz w:val="22"/>
-          <w:szCs w:val="27"/>
+          <w:sz w:val="20"/>
+          <w:szCs w:val="20"/>
+          <w:shd w:val="clear" w:color="auto" w:fill="E8F2FE"/>
         </w:rPr>
       </w:pPr>
       <w:r>
@@ -8405,7 +8424,16 @@
                 <w:sz w:val="20"/>
                 <w:szCs w:val="20"/>
               </w:rPr>
-              <w:t>[ ])</w:t>
+              <w:t>[</w:t>
+            </w:r>
+            <w:r>
+              <w:rPr>
+                <w:rFonts w:ascii="Consolas" w:hAnsi="Consolas" w:cs="Consolas"/>
+                <w:color w:val="000000"/>
+                <w:sz w:val="20"/>
+                <w:szCs w:val="20"/>
+              </w:rPr>
+              <w:t>])</w:t>
             </w:r>
           </w:p>
           <w:p>
@@ -8793,6 +8821,7 @@
               </w:rPr>
               <w:t>[</w:t>
             </w:r>
+            <w:proofErr w:type="spellStart"/>
             <w:r>
               <w:rPr>
                 <w:rFonts w:ascii="Consolas" w:hAnsi="Consolas" w:cs="Consolas"/>
@@ -8802,6 +8831,7 @@
               </w:rPr>
               <w:t>i</w:t>
             </w:r>
+            <w:proofErr w:type="spellEnd"/>
             <w:r>
               <w:rPr>
                 <w:rFonts w:ascii="Consolas" w:hAnsi="Consolas" w:cs="Consolas"/>
@@ -8819,6 +8849,35 @@
                 <w:szCs w:val="20"/>
               </w:rPr>
               <w:t xml:space="preserve"> //</w:t>
+            </w:r>
+            <w:r>
+              <w:rPr>
+                <w:rFonts w:ascii="Consolas" w:hAnsi="Consolas" w:cs="Consolas"/>
+                <w:color w:val="3F7F5F"/>
+                <w:sz w:val="20"/>
+                <w:szCs w:val="20"/>
+              </w:rPr>
+              <w:t xml:space="preserve"> at </w:t>
+            </w:r>
+            <w:proofErr w:type="spellStart"/>
+            <w:r>
+              <w:rPr>
+                <w:rFonts w:ascii="Consolas" w:hAnsi="Consolas" w:cs="Consolas"/>
+                <w:color w:val="3F7F5F"/>
+                <w:sz w:val="20"/>
+                <w:szCs w:val="20"/>
+              </w:rPr>
+              <w:t>i</w:t>
+            </w:r>
+            <w:proofErr w:type="spellEnd"/>
+            <w:r>
+              <w:rPr>
+                <w:rFonts w:ascii="Consolas" w:hAnsi="Consolas" w:cs="Consolas"/>
+                <w:color w:val="3F7F5F"/>
+                <w:sz w:val="20"/>
+                <w:szCs w:val="20"/>
+              </w:rPr>
+              <w:t>=0, the first index value will be assigned to a new integer as min</w:t>
             </w:r>
           </w:p>
           <w:p>
@@ -8907,6 +8966,7 @@
               <w:adjustRightInd w:val="0"/>
               <w:rPr>
                 <w:rFonts w:ascii="Consolas" w:hAnsi="Consolas" w:cs="Consolas"/>
+                <w:color w:val="000000"/>
                 <w:sz w:val="20"/>
                 <w:szCs w:val="20"/>
               </w:rPr>
@@ -9101,6 +9161,24 @@
               </w:rPr>
               <w:t>//</w:t>
             </w:r>
+            <w:r>
+              <w:rPr>
+                <w:rFonts w:ascii="Consolas" w:hAnsi="Consolas" w:cs="Consolas"/>
+                <w:color w:val="3F7F5F"/>
+                <w:sz w:val="20"/>
+                <w:szCs w:val="20"/>
+              </w:rPr>
+              <w:t xml:space="preserve"> </w:t>
+            </w:r>
+            <w:r>
+              <w:rPr>
+                <w:rFonts w:ascii="Consolas" w:hAnsi="Consolas" w:cs="Consolas"/>
+                <w:color w:val="3F7F5F"/>
+                <w:sz w:val="20"/>
+                <w:szCs w:val="20"/>
+              </w:rPr>
+              <w:t>j is set to be the index directly in front of the current index and the loop repeats while j is less than the index length of the array</w:t>
+            </w:r>
           </w:p>
           <w:p>
             <w:pPr>
@@ -9120,25 +9198,15 @@
                 <w:sz w:val="20"/>
                 <w:szCs w:val="20"/>
               </w:rPr>
-              <w:tab/>
-            </w:r>
-            <w:r>
-              <w:rPr>
-                <w:rFonts w:ascii="Consolas" w:hAnsi="Consolas" w:cs="Consolas"/>
-                <w:color w:val="000000"/>
-                <w:sz w:val="20"/>
-                <w:szCs w:val="20"/>
-              </w:rPr>
-              <w:tab/>
-            </w:r>
-            <w:r>
-              <w:rPr>
-                <w:rFonts w:ascii="Consolas" w:hAnsi="Consolas" w:cs="Consolas"/>
-                <w:color w:val="000000"/>
-                <w:sz w:val="20"/>
-                <w:szCs w:val="20"/>
-              </w:rPr>
-              <w:tab/>
+              <w:t xml:space="preserve">                    </w:t>
+            </w:r>
+            <w:r>
+              <w:rPr>
+                <w:rFonts w:ascii="Consolas" w:hAnsi="Consolas" w:cs="Consolas"/>
+                <w:color w:val="000000"/>
+                <w:sz w:val="20"/>
+                <w:szCs w:val="20"/>
+              </w:rPr>
               <w:t>{</w:t>
             </w:r>
           </w:p>
@@ -9272,6 +9340,24 @@
               </w:rPr>
               <w:t>//</w:t>
             </w:r>
+            <w:r>
+              <w:rPr>
+                <w:rFonts w:ascii="Consolas" w:hAnsi="Consolas" w:cs="Consolas"/>
+                <w:color w:val="3F7F5F"/>
+                <w:sz w:val="20"/>
+                <w:szCs w:val="20"/>
+              </w:rPr>
+              <w:t xml:space="preserve"> </w:t>
+            </w:r>
+            <w:r>
+              <w:rPr>
+                <w:rFonts w:ascii="Consolas" w:hAnsi="Consolas" w:cs="Consolas"/>
+                <w:color w:val="3F7F5F"/>
+                <w:sz w:val="20"/>
+                <w:szCs w:val="20"/>
+              </w:rPr>
+              <w:t>at j=1, the array index value of index j (0) will be compared with the minimum integer, if the array is less than the minimum, the new minimum will be set to be the array index of j (0) and the index j will be stored to a new integer</w:t>
+            </w:r>
           </w:p>
           <w:p>
             <w:pPr>
@@ -9739,6 +9825,15 @@
                 <w:szCs w:val="20"/>
               </w:rPr>
               <w:t>//</w:t>
+            </w:r>
+            <w:r>
+              <w:rPr>
+                <w:rFonts w:ascii="Consolas" w:hAnsi="Consolas" w:cs="Consolas"/>
+                <w:color w:val="3F7F5F"/>
+                <w:sz w:val="20"/>
+                <w:szCs w:val="20"/>
+              </w:rPr>
+              <w:t xml:space="preserve"> the array index value of the stored minimum index is set to be the array of index I  </w:t>
             </w:r>
           </w:p>
           <w:p>
@@ -9955,6 +10050,90 @@
     <w:p>
       <w:pPr>
         <w:pStyle w:val="NormalWeb"/>
+        <w:ind w:left="720"/>
+        <w:rPr>
+          <w:rFonts w:ascii="Arial" w:hAnsi="Arial" w:cs="Arial"/>
+          <w:color w:val="000000"/>
+          <w:sz w:val="22"/>
+          <w:szCs w:val="27"/>
+        </w:rPr>
+      </w:pPr>
+    </w:p>
+    <w:p>
+      <w:pPr>
+        <w:pStyle w:val="NormalWeb"/>
+        <w:ind w:left="720"/>
+        <w:rPr>
+          <w:rFonts w:ascii="Arial" w:hAnsi="Arial" w:cs="Arial"/>
+          <w:color w:val="000000"/>
+          <w:sz w:val="22"/>
+          <w:szCs w:val="27"/>
+        </w:rPr>
+      </w:pPr>
+    </w:p>
+    <w:p>
+      <w:pPr>
+        <w:pStyle w:val="NormalWeb"/>
+        <w:ind w:left="720"/>
+        <w:rPr>
+          <w:rFonts w:ascii="Arial" w:hAnsi="Arial" w:cs="Arial"/>
+          <w:color w:val="000000"/>
+          <w:sz w:val="22"/>
+          <w:szCs w:val="27"/>
+        </w:rPr>
+      </w:pPr>
+    </w:p>
+    <w:p>
+      <w:pPr>
+        <w:pStyle w:val="NormalWeb"/>
+        <w:ind w:left="720"/>
+        <w:rPr>
+          <w:rFonts w:ascii="Arial" w:hAnsi="Arial" w:cs="Arial"/>
+          <w:color w:val="000000"/>
+          <w:sz w:val="22"/>
+          <w:szCs w:val="27"/>
+        </w:rPr>
+      </w:pPr>
+    </w:p>
+    <w:p>
+      <w:pPr>
+        <w:pStyle w:val="NormalWeb"/>
+        <w:ind w:left="720"/>
+        <w:rPr>
+          <w:rFonts w:ascii="Arial" w:hAnsi="Arial" w:cs="Arial"/>
+          <w:color w:val="000000"/>
+          <w:sz w:val="22"/>
+          <w:szCs w:val="27"/>
+        </w:rPr>
+      </w:pPr>
+    </w:p>
+    <w:p>
+      <w:pPr>
+        <w:pStyle w:val="NormalWeb"/>
+        <w:ind w:left="720"/>
+        <w:rPr>
+          <w:rFonts w:ascii="Arial" w:hAnsi="Arial" w:cs="Arial"/>
+          <w:color w:val="000000"/>
+          <w:sz w:val="22"/>
+          <w:szCs w:val="27"/>
+        </w:rPr>
+      </w:pPr>
+    </w:p>
+    <w:p>
+      <w:pPr>
+        <w:pStyle w:val="NormalWeb"/>
+        <w:ind w:left="720"/>
+        <w:rPr>
+          <w:rFonts w:ascii="Arial" w:hAnsi="Arial" w:cs="Arial"/>
+          <w:color w:val="000000"/>
+          <w:sz w:val="22"/>
+          <w:szCs w:val="27"/>
+        </w:rPr>
+      </w:pPr>
+    </w:p>
+    <w:p>
+      <w:pPr>
+        <w:pStyle w:val="NormalWeb"/>
         <w:numPr>
           <w:ilvl w:val="0"/>
           <w:numId w:val="3"/>
@@ -9973,6 +10152,7 @@
           <w:sz w:val="22"/>
           <w:szCs w:val="27"/>
         </w:rPr>
+        <w:lastRenderedPageBreak/>
         <w:t>In the box below, please provide a written description of how this sort moves through an array sorting it. This Description should highlight the process, it does not need to outline every single adjustment that is made.</w:t>
       </w:r>
     </w:p>
@@ -10074,6 +10254,1623 @@
           </w:tcPr>
           <w:p>
             <w:pPr>
+              <w:autoSpaceDE w:val="0"/>
+              <w:autoSpaceDN w:val="0"/>
+              <w:adjustRightInd w:val="0"/>
+              <w:rPr>
+                <w:rFonts w:ascii="Consolas" w:hAnsi="Consolas" w:cs="Consolas"/>
+                <w:sz w:val="20"/>
+                <w:szCs w:val="20"/>
+              </w:rPr>
+            </w:pPr>
+            <w:r>
+              <w:rPr>
+                <w:rFonts w:ascii="Consolas" w:hAnsi="Consolas" w:cs="Consolas"/>
+                <w:b/>
+                <w:bCs/>
+                <w:color w:val="7F0055"/>
+                <w:sz w:val="20"/>
+                <w:szCs w:val="20"/>
+              </w:rPr>
+              <w:t>public</w:t>
+            </w:r>
+            <w:r>
+              <w:rPr>
+                <w:rFonts w:ascii="Consolas" w:hAnsi="Consolas" w:cs="Consolas"/>
+                <w:color w:val="000000"/>
+                <w:sz w:val="20"/>
+                <w:szCs w:val="20"/>
+              </w:rPr>
+              <w:t xml:space="preserve"> </w:t>
+            </w:r>
+            <w:r>
+              <w:rPr>
+                <w:rFonts w:ascii="Consolas" w:hAnsi="Consolas" w:cs="Consolas"/>
+                <w:b/>
+                <w:bCs/>
+                <w:color w:val="7F0055"/>
+                <w:sz w:val="20"/>
+                <w:szCs w:val="20"/>
+              </w:rPr>
+              <w:t>static</w:t>
+            </w:r>
+            <w:r>
+              <w:rPr>
+                <w:rFonts w:ascii="Consolas" w:hAnsi="Consolas" w:cs="Consolas"/>
+                <w:color w:val="000000"/>
+                <w:sz w:val="20"/>
+                <w:szCs w:val="20"/>
+              </w:rPr>
+              <w:t xml:space="preserve"> </w:t>
+            </w:r>
+            <w:r>
+              <w:rPr>
+                <w:rFonts w:ascii="Consolas" w:hAnsi="Consolas" w:cs="Consolas"/>
+                <w:b/>
+                <w:bCs/>
+                <w:color w:val="7F0055"/>
+                <w:sz w:val="20"/>
+                <w:szCs w:val="20"/>
+              </w:rPr>
+              <w:t>void</w:t>
+            </w:r>
+            <w:r>
+              <w:rPr>
+                <w:rFonts w:ascii="Consolas" w:hAnsi="Consolas" w:cs="Consolas"/>
+                <w:color w:val="000000"/>
+                <w:sz w:val="20"/>
+                <w:szCs w:val="20"/>
+              </w:rPr>
+              <w:t xml:space="preserve"> </w:t>
+            </w:r>
+            <w:proofErr w:type="spellStart"/>
+            <w:r>
+              <w:rPr>
+                <w:rFonts w:ascii="Consolas" w:hAnsi="Consolas" w:cs="Consolas"/>
+                <w:color w:val="000000"/>
+                <w:sz w:val="20"/>
+                <w:szCs w:val="20"/>
+                <w:shd w:val="clear" w:color="auto" w:fill="D4D4D4"/>
+              </w:rPr>
+              <w:t>SelectionSort</w:t>
+            </w:r>
+            <w:proofErr w:type="spellEnd"/>
+            <w:r>
+              <w:rPr>
+                <w:rFonts w:ascii="Consolas" w:hAnsi="Consolas" w:cs="Consolas"/>
+                <w:color w:val="000000"/>
+                <w:sz w:val="20"/>
+                <w:szCs w:val="20"/>
+              </w:rPr>
+              <w:t>(</w:t>
+            </w:r>
+            <w:proofErr w:type="spellStart"/>
+            <w:r>
+              <w:rPr>
+                <w:rFonts w:ascii="Consolas" w:hAnsi="Consolas" w:cs="Consolas"/>
+                <w:b/>
+                <w:bCs/>
+                <w:color w:val="7F0055"/>
+                <w:sz w:val="20"/>
+                <w:szCs w:val="20"/>
+              </w:rPr>
+              <w:t>int</w:t>
+            </w:r>
+            <w:proofErr w:type="spellEnd"/>
+            <w:r>
+              <w:rPr>
+                <w:rFonts w:ascii="Consolas" w:hAnsi="Consolas" w:cs="Consolas"/>
+                <w:color w:val="000000"/>
+                <w:sz w:val="20"/>
+                <w:szCs w:val="20"/>
+              </w:rPr>
+              <w:t xml:space="preserve"> </w:t>
+            </w:r>
+            <w:r>
+              <w:rPr>
+                <w:rFonts w:ascii="Consolas" w:hAnsi="Consolas" w:cs="Consolas"/>
+                <w:color w:val="6A3E3E"/>
+                <w:sz w:val="20"/>
+                <w:szCs w:val="20"/>
+              </w:rPr>
+              <w:t>a</w:t>
+            </w:r>
+            <w:r>
+              <w:rPr>
+                <w:rFonts w:ascii="Consolas" w:hAnsi="Consolas" w:cs="Consolas"/>
+                <w:color w:val="000000"/>
+                <w:sz w:val="20"/>
+                <w:szCs w:val="20"/>
+              </w:rPr>
+              <w:t>[])</w:t>
+            </w:r>
+          </w:p>
+          <w:p>
+            <w:pPr>
+              <w:autoSpaceDE w:val="0"/>
+              <w:autoSpaceDN w:val="0"/>
+              <w:adjustRightInd w:val="0"/>
+              <w:rPr>
+                <w:rFonts w:ascii="Consolas" w:hAnsi="Consolas" w:cs="Consolas"/>
+                <w:sz w:val="20"/>
+                <w:szCs w:val="20"/>
+              </w:rPr>
+            </w:pPr>
+            <w:r>
+              <w:rPr>
+                <w:rFonts w:ascii="Consolas" w:hAnsi="Consolas" w:cs="Consolas"/>
+                <w:color w:val="000000"/>
+                <w:sz w:val="20"/>
+                <w:szCs w:val="20"/>
+              </w:rPr>
+              <w:tab/>
+              <w:t>{</w:t>
+            </w:r>
+          </w:p>
+          <w:p>
+            <w:pPr>
+              <w:autoSpaceDE w:val="0"/>
+              <w:autoSpaceDN w:val="0"/>
+              <w:adjustRightInd w:val="0"/>
+              <w:rPr>
+                <w:rFonts w:ascii="Consolas" w:hAnsi="Consolas" w:cs="Consolas"/>
+                <w:sz w:val="20"/>
+                <w:szCs w:val="20"/>
+              </w:rPr>
+            </w:pPr>
+            <w:r>
+              <w:rPr>
+                <w:rFonts w:ascii="Consolas" w:hAnsi="Consolas" w:cs="Consolas"/>
+                <w:color w:val="000000"/>
+                <w:sz w:val="20"/>
+                <w:szCs w:val="20"/>
+              </w:rPr>
+              <w:tab/>
+            </w:r>
+            <w:r>
+              <w:rPr>
+                <w:rFonts w:ascii="Consolas" w:hAnsi="Consolas" w:cs="Consolas"/>
+                <w:color w:val="000000"/>
+                <w:sz w:val="20"/>
+                <w:szCs w:val="20"/>
+              </w:rPr>
+              <w:tab/>
+            </w:r>
+            <w:proofErr w:type="spellStart"/>
+            <w:r>
+              <w:rPr>
+                <w:rFonts w:ascii="Consolas" w:hAnsi="Consolas" w:cs="Consolas"/>
+                <w:b/>
+                <w:bCs/>
+                <w:color w:val="7F0055"/>
+                <w:sz w:val="20"/>
+                <w:szCs w:val="20"/>
+              </w:rPr>
+              <w:t>int</w:t>
+            </w:r>
+            <w:proofErr w:type="spellEnd"/>
+            <w:r>
+              <w:rPr>
+                <w:rFonts w:ascii="Consolas" w:hAnsi="Consolas" w:cs="Consolas"/>
+                <w:color w:val="000000"/>
+                <w:sz w:val="20"/>
+                <w:szCs w:val="20"/>
+              </w:rPr>
+              <w:t xml:space="preserve"> </w:t>
+            </w:r>
+            <w:r>
+              <w:rPr>
+                <w:rFonts w:ascii="Consolas" w:hAnsi="Consolas" w:cs="Consolas"/>
+                <w:color w:val="6A3E3E"/>
+                <w:sz w:val="20"/>
+                <w:szCs w:val="20"/>
+              </w:rPr>
+              <w:t>min</w:t>
+            </w:r>
+            <w:r>
+              <w:rPr>
+                <w:rFonts w:ascii="Consolas" w:hAnsi="Consolas" w:cs="Consolas"/>
+                <w:color w:val="000000"/>
+                <w:sz w:val="20"/>
+                <w:szCs w:val="20"/>
+              </w:rPr>
+              <w:t xml:space="preserve">, </w:t>
+            </w:r>
+            <w:proofErr w:type="spellStart"/>
+            <w:r>
+              <w:rPr>
+                <w:rFonts w:ascii="Consolas" w:hAnsi="Consolas" w:cs="Consolas"/>
+                <w:color w:val="6A3E3E"/>
+                <w:sz w:val="20"/>
+                <w:szCs w:val="20"/>
+              </w:rPr>
+              <w:t>minIndex</w:t>
+            </w:r>
+            <w:proofErr w:type="spellEnd"/>
+            <w:r>
+              <w:rPr>
+                <w:rFonts w:ascii="Consolas" w:hAnsi="Consolas" w:cs="Consolas"/>
+                <w:color w:val="000000"/>
+                <w:sz w:val="20"/>
+                <w:szCs w:val="20"/>
+              </w:rPr>
+              <w:t>;</w:t>
+            </w:r>
+          </w:p>
+          <w:p>
+            <w:pPr>
+              <w:autoSpaceDE w:val="0"/>
+              <w:autoSpaceDN w:val="0"/>
+              <w:adjustRightInd w:val="0"/>
+              <w:rPr>
+                <w:rFonts w:ascii="Consolas" w:hAnsi="Consolas" w:cs="Consolas"/>
+                <w:sz w:val="20"/>
+                <w:szCs w:val="20"/>
+              </w:rPr>
+            </w:pPr>
+            <w:r>
+              <w:rPr>
+                <w:rFonts w:ascii="Consolas" w:hAnsi="Consolas" w:cs="Consolas"/>
+                <w:color w:val="000000"/>
+                <w:sz w:val="20"/>
+                <w:szCs w:val="20"/>
+              </w:rPr>
+              <w:tab/>
+            </w:r>
+            <w:r>
+              <w:rPr>
+                <w:rFonts w:ascii="Consolas" w:hAnsi="Consolas" w:cs="Consolas"/>
+                <w:color w:val="000000"/>
+                <w:sz w:val="20"/>
+                <w:szCs w:val="20"/>
+              </w:rPr>
+              <w:tab/>
+            </w:r>
+            <w:r>
+              <w:rPr>
+                <w:rFonts w:ascii="Consolas" w:hAnsi="Consolas" w:cs="Consolas"/>
+                <w:b/>
+                <w:bCs/>
+                <w:color w:val="7F0055"/>
+                <w:sz w:val="20"/>
+                <w:szCs w:val="20"/>
+              </w:rPr>
+              <w:t>for</w:t>
+            </w:r>
+            <w:r>
+              <w:rPr>
+                <w:rFonts w:ascii="Consolas" w:hAnsi="Consolas" w:cs="Consolas"/>
+                <w:color w:val="000000"/>
+                <w:sz w:val="20"/>
+                <w:szCs w:val="20"/>
+              </w:rPr>
+              <w:t>(</w:t>
+            </w:r>
+            <w:proofErr w:type="spellStart"/>
+            <w:r>
+              <w:rPr>
+                <w:rFonts w:ascii="Consolas" w:hAnsi="Consolas" w:cs="Consolas"/>
+                <w:b/>
+                <w:bCs/>
+                <w:color w:val="7F0055"/>
+                <w:sz w:val="20"/>
+                <w:szCs w:val="20"/>
+              </w:rPr>
+              <w:t>int</w:t>
+            </w:r>
+            <w:proofErr w:type="spellEnd"/>
+            <w:r>
+              <w:rPr>
+                <w:rFonts w:ascii="Consolas" w:hAnsi="Consolas" w:cs="Consolas"/>
+                <w:color w:val="000000"/>
+                <w:sz w:val="20"/>
+                <w:szCs w:val="20"/>
+              </w:rPr>
+              <w:t xml:space="preserve"> </w:t>
+            </w:r>
+            <w:proofErr w:type="spellStart"/>
+            <w:r>
+              <w:rPr>
+                <w:rFonts w:ascii="Consolas" w:hAnsi="Consolas" w:cs="Consolas"/>
+                <w:color w:val="6A3E3E"/>
+                <w:sz w:val="20"/>
+                <w:szCs w:val="20"/>
+              </w:rPr>
+              <w:t>i</w:t>
+            </w:r>
+            <w:proofErr w:type="spellEnd"/>
+            <w:r>
+              <w:rPr>
+                <w:rFonts w:ascii="Consolas" w:hAnsi="Consolas" w:cs="Consolas"/>
+                <w:color w:val="000000"/>
+                <w:sz w:val="20"/>
+                <w:szCs w:val="20"/>
+              </w:rPr>
+              <w:t xml:space="preserve"> = 0;</w:t>
+            </w:r>
+            <w:r>
+              <w:rPr>
+                <w:rFonts w:ascii="Consolas" w:hAnsi="Consolas" w:cs="Consolas"/>
+                <w:color w:val="6A3E3E"/>
+                <w:sz w:val="20"/>
+                <w:szCs w:val="20"/>
+              </w:rPr>
+              <w:t>i</w:t>
+            </w:r>
+            <w:r>
+              <w:rPr>
+                <w:rFonts w:ascii="Consolas" w:hAnsi="Consolas" w:cs="Consolas"/>
+                <w:color w:val="000000"/>
+                <w:sz w:val="20"/>
+                <w:szCs w:val="20"/>
+              </w:rPr>
+              <w:t xml:space="preserve"> &lt; </w:t>
+            </w:r>
+            <w:proofErr w:type="spellStart"/>
+            <w:r>
+              <w:rPr>
+                <w:rFonts w:ascii="Consolas" w:hAnsi="Consolas" w:cs="Consolas"/>
+                <w:color w:val="6A3E3E"/>
+                <w:sz w:val="20"/>
+                <w:szCs w:val="20"/>
+              </w:rPr>
+              <w:t>a</w:t>
+            </w:r>
+            <w:r>
+              <w:rPr>
+                <w:rFonts w:ascii="Consolas" w:hAnsi="Consolas" w:cs="Consolas"/>
+                <w:color w:val="000000"/>
+                <w:sz w:val="20"/>
+                <w:szCs w:val="20"/>
+              </w:rPr>
+              <w:t>.</w:t>
+            </w:r>
+            <w:r>
+              <w:rPr>
+                <w:rFonts w:ascii="Consolas" w:hAnsi="Consolas" w:cs="Consolas"/>
+                <w:color w:val="0000C0"/>
+                <w:sz w:val="20"/>
+                <w:szCs w:val="20"/>
+              </w:rPr>
+              <w:t>length</w:t>
+            </w:r>
+            <w:proofErr w:type="spellEnd"/>
+            <w:r>
+              <w:rPr>
+                <w:rFonts w:ascii="Consolas" w:hAnsi="Consolas" w:cs="Consolas"/>
+                <w:color w:val="000000"/>
+                <w:sz w:val="20"/>
+                <w:szCs w:val="20"/>
+              </w:rPr>
+              <w:t>; ++</w:t>
+            </w:r>
+            <w:proofErr w:type="spellStart"/>
+            <w:r>
+              <w:rPr>
+                <w:rFonts w:ascii="Consolas" w:hAnsi="Consolas" w:cs="Consolas"/>
+                <w:color w:val="6A3E3E"/>
+                <w:sz w:val="20"/>
+                <w:szCs w:val="20"/>
+              </w:rPr>
+              <w:t>i</w:t>
+            </w:r>
+            <w:proofErr w:type="spellEnd"/>
+            <w:r>
+              <w:rPr>
+                <w:rFonts w:ascii="Consolas" w:hAnsi="Consolas" w:cs="Consolas"/>
+                <w:color w:val="000000"/>
+                <w:sz w:val="20"/>
+                <w:szCs w:val="20"/>
+              </w:rPr>
+              <w:t>)</w:t>
+            </w:r>
+          </w:p>
+          <w:p>
+            <w:pPr>
+              <w:autoSpaceDE w:val="0"/>
+              <w:autoSpaceDN w:val="0"/>
+              <w:adjustRightInd w:val="0"/>
+              <w:rPr>
+                <w:rFonts w:ascii="Consolas" w:hAnsi="Consolas" w:cs="Consolas"/>
+                <w:sz w:val="20"/>
+                <w:szCs w:val="20"/>
+              </w:rPr>
+            </w:pPr>
+            <w:r>
+              <w:rPr>
+                <w:rFonts w:ascii="Consolas" w:hAnsi="Consolas" w:cs="Consolas"/>
+                <w:color w:val="000000"/>
+                <w:sz w:val="20"/>
+                <w:szCs w:val="20"/>
+              </w:rPr>
+              <w:tab/>
+            </w:r>
+            <w:r>
+              <w:rPr>
+                <w:rFonts w:ascii="Consolas" w:hAnsi="Consolas" w:cs="Consolas"/>
+                <w:color w:val="000000"/>
+                <w:sz w:val="20"/>
+                <w:szCs w:val="20"/>
+              </w:rPr>
+              <w:tab/>
+              <w:t>{</w:t>
+            </w:r>
+          </w:p>
+          <w:p>
+            <w:pPr>
+              <w:autoSpaceDE w:val="0"/>
+              <w:autoSpaceDN w:val="0"/>
+              <w:adjustRightInd w:val="0"/>
+              <w:rPr>
+                <w:rFonts w:ascii="Consolas" w:hAnsi="Consolas" w:cs="Consolas"/>
+                <w:sz w:val="20"/>
+                <w:szCs w:val="20"/>
+              </w:rPr>
+            </w:pPr>
+            <w:r>
+              <w:rPr>
+                <w:rFonts w:ascii="Consolas" w:hAnsi="Consolas" w:cs="Consolas"/>
+                <w:color w:val="000000"/>
+                <w:sz w:val="20"/>
+                <w:szCs w:val="20"/>
+              </w:rPr>
+              <w:tab/>
+            </w:r>
+            <w:r>
+              <w:rPr>
+                <w:rFonts w:ascii="Consolas" w:hAnsi="Consolas" w:cs="Consolas"/>
+                <w:color w:val="000000"/>
+                <w:sz w:val="20"/>
+                <w:szCs w:val="20"/>
+              </w:rPr>
+              <w:tab/>
+            </w:r>
+            <w:r>
+              <w:rPr>
+                <w:rFonts w:ascii="Consolas" w:hAnsi="Consolas" w:cs="Consolas"/>
+                <w:color w:val="000000"/>
+                <w:sz w:val="20"/>
+                <w:szCs w:val="20"/>
+              </w:rPr>
+              <w:tab/>
+            </w:r>
+            <w:r>
+              <w:rPr>
+                <w:rFonts w:ascii="Consolas" w:hAnsi="Consolas" w:cs="Consolas"/>
+                <w:color w:val="6A3E3E"/>
+                <w:sz w:val="20"/>
+                <w:szCs w:val="20"/>
+              </w:rPr>
+              <w:t>min</w:t>
+            </w:r>
+            <w:r>
+              <w:rPr>
+                <w:rFonts w:ascii="Consolas" w:hAnsi="Consolas" w:cs="Consolas"/>
+                <w:color w:val="000000"/>
+                <w:sz w:val="20"/>
+                <w:szCs w:val="20"/>
+              </w:rPr>
+              <w:t xml:space="preserve"> = </w:t>
+            </w:r>
+            <w:r>
+              <w:rPr>
+                <w:rFonts w:ascii="Consolas" w:hAnsi="Consolas" w:cs="Consolas"/>
+                <w:color w:val="6A3E3E"/>
+                <w:sz w:val="20"/>
+                <w:szCs w:val="20"/>
+              </w:rPr>
+              <w:t>a</w:t>
+            </w:r>
+            <w:r>
+              <w:rPr>
+                <w:rFonts w:ascii="Consolas" w:hAnsi="Consolas" w:cs="Consolas"/>
+                <w:color w:val="000000"/>
+                <w:sz w:val="20"/>
+                <w:szCs w:val="20"/>
+              </w:rPr>
+              <w:t>[</w:t>
+            </w:r>
+            <w:proofErr w:type="spellStart"/>
+            <w:r>
+              <w:rPr>
+                <w:rFonts w:ascii="Consolas" w:hAnsi="Consolas" w:cs="Consolas"/>
+                <w:color w:val="6A3E3E"/>
+                <w:sz w:val="20"/>
+                <w:szCs w:val="20"/>
+              </w:rPr>
+              <w:t>i</w:t>
+            </w:r>
+            <w:proofErr w:type="spellEnd"/>
+            <w:r>
+              <w:rPr>
+                <w:rFonts w:ascii="Consolas" w:hAnsi="Consolas" w:cs="Consolas"/>
+                <w:color w:val="000000"/>
+                <w:sz w:val="20"/>
+                <w:szCs w:val="20"/>
+              </w:rPr>
+              <w:t>];</w:t>
+            </w:r>
+            <w:r>
+              <w:rPr>
+                <w:rFonts w:ascii="Consolas" w:hAnsi="Consolas" w:cs="Consolas"/>
+                <w:color w:val="3F7F5F"/>
+                <w:sz w:val="20"/>
+                <w:szCs w:val="20"/>
+              </w:rPr>
+              <w:t xml:space="preserve"> // at </w:t>
+            </w:r>
+            <w:proofErr w:type="spellStart"/>
+            <w:r>
+              <w:rPr>
+                <w:rFonts w:ascii="Consolas" w:hAnsi="Consolas" w:cs="Consolas"/>
+                <w:color w:val="3F7F5F"/>
+                <w:sz w:val="20"/>
+                <w:szCs w:val="20"/>
+              </w:rPr>
+              <w:t>i</w:t>
+            </w:r>
+            <w:proofErr w:type="spellEnd"/>
+            <w:r>
+              <w:rPr>
+                <w:rFonts w:ascii="Consolas" w:hAnsi="Consolas" w:cs="Consolas"/>
+                <w:color w:val="3F7F5F"/>
+                <w:sz w:val="20"/>
+                <w:szCs w:val="20"/>
+              </w:rPr>
+              <w:t>=0, the first index value will be assigned to a new integer as min</w:t>
+            </w:r>
+          </w:p>
+          <w:p>
+            <w:pPr>
+              <w:autoSpaceDE w:val="0"/>
+              <w:autoSpaceDN w:val="0"/>
+              <w:adjustRightInd w:val="0"/>
+              <w:rPr>
+                <w:rFonts w:ascii="Consolas" w:hAnsi="Consolas" w:cs="Consolas"/>
+                <w:sz w:val="20"/>
+                <w:szCs w:val="20"/>
+              </w:rPr>
+            </w:pPr>
+            <w:r>
+              <w:rPr>
+                <w:rFonts w:ascii="Consolas" w:hAnsi="Consolas" w:cs="Consolas"/>
+                <w:color w:val="000000"/>
+                <w:sz w:val="20"/>
+                <w:szCs w:val="20"/>
+              </w:rPr>
+              <w:tab/>
+            </w:r>
+            <w:r>
+              <w:rPr>
+                <w:rFonts w:ascii="Consolas" w:hAnsi="Consolas" w:cs="Consolas"/>
+                <w:color w:val="000000"/>
+                <w:sz w:val="20"/>
+                <w:szCs w:val="20"/>
+              </w:rPr>
+              <w:tab/>
+            </w:r>
+            <w:r>
+              <w:rPr>
+                <w:rFonts w:ascii="Consolas" w:hAnsi="Consolas" w:cs="Consolas"/>
+                <w:color w:val="000000"/>
+                <w:sz w:val="20"/>
+                <w:szCs w:val="20"/>
+              </w:rPr>
+              <w:tab/>
+            </w:r>
+            <w:proofErr w:type="spellStart"/>
+            <w:r>
+              <w:rPr>
+                <w:rFonts w:ascii="Consolas" w:hAnsi="Consolas" w:cs="Consolas"/>
+                <w:color w:val="6A3E3E"/>
+                <w:sz w:val="20"/>
+                <w:szCs w:val="20"/>
+              </w:rPr>
+              <w:t>minIndex</w:t>
+            </w:r>
+            <w:proofErr w:type="spellEnd"/>
+            <w:r>
+              <w:rPr>
+                <w:rFonts w:ascii="Consolas" w:hAnsi="Consolas" w:cs="Consolas"/>
+                <w:color w:val="000000"/>
+                <w:sz w:val="20"/>
+                <w:szCs w:val="20"/>
+              </w:rPr>
+              <w:t xml:space="preserve"> = </w:t>
+            </w:r>
+            <w:proofErr w:type="spellStart"/>
+            <w:r>
+              <w:rPr>
+                <w:rFonts w:ascii="Consolas" w:hAnsi="Consolas" w:cs="Consolas"/>
+                <w:color w:val="6A3E3E"/>
+                <w:sz w:val="20"/>
+                <w:szCs w:val="20"/>
+              </w:rPr>
+              <w:t>i</w:t>
+            </w:r>
+            <w:proofErr w:type="spellEnd"/>
+            <w:r>
+              <w:rPr>
+                <w:rFonts w:ascii="Consolas" w:hAnsi="Consolas" w:cs="Consolas"/>
+                <w:color w:val="000000"/>
+                <w:sz w:val="20"/>
+                <w:szCs w:val="20"/>
+              </w:rPr>
+              <w:t>;</w:t>
+            </w:r>
+          </w:p>
+          <w:p>
+            <w:pPr>
+              <w:autoSpaceDE w:val="0"/>
+              <w:autoSpaceDN w:val="0"/>
+              <w:adjustRightInd w:val="0"/>
+              <w:rPr>
+                <w:rFonts w:ascii="Consolas" w:hAnsi="Consolas" w:cs="Consolas"/>
+                <w:color w:val="000000"/>
+                <w:sz w:val="20"/>
+                <w:szCs w:val="20"/>
+              </w:rPr>
+            </w:pPr>
+            <w:r>
+              <w:rPr>
+                <w:rFonts w:ascii="Consolas" w:hAnsi="Consolas" w:cs="Consolas"/>
+                <w:color w:val="000000"/>
+                <w:sz w:val="20"/>
+                <w:szCs w:val="20"/>
+              </w:rPr>
+              <w:tab/>
+            </w:r>
+            <w:r>
+              <w:rPr>
+                <w:rFonts w:ascii="Consolas" w:hAnsi="Consolas" w:cs="Consolas"/>
+                <w:color w:val="000000"/>
+                <w:sz w:val="20"/>
+                <w:szCs w:val="20"/>
+              </w:rPr>
+              <w:tab/>
+            </w:r>
+            <w:r>
+              <w:rPr>
+                <w:rFonts w:ascii="Consolas" w:hAnsi="Consolas" w:cs="Consolas"/>
+                <w:color w:val="000000"/>
+                <w:sz w:val="20"/>
+                <w:szCs w:val="20"/>
+              </w:rPr>
+              <w:tab/>
+            </w:r>
+            <w:r>
+              <w:rPr>
+                <w:rFonts w:ascii="Consolas" w:hAnsi="Consolas" w:cs="Consolas"/>
+                <w:b/>
+                <w:bCs/>
+                <w:color w:val="7F0055"/>
+                <w:sz w:val="20"/>
+                <w:szCs w:val="20"/>
+              </w:rPr>
+              <w:t>for</w:t>
+            </w:r>
+            <w:r>
+              <w:rPr>
+                <w:rFonts w:ascii="Consolas" w:hAnsi="Consolas" w:cs="Consolas"/>
+                <w:color w:val="000000"/>
+                <w:sz w:val="20"/>
+                <w:szCs w:val="20"/>
+              </w:rPr>
+              <w:t xml:space="preserve"> (</w:t>
+            </w:r>
+            <w:proofErr w:type="spellStart"/>
+            <w:r>
+              <w:rPr>
+                <w:rFonts w:ascii="Consolas" w:hAnsi="Consolas" w:cs="Consolas"/>
+                <w:b/>
+                <w:bCs/>
+                <w:color w:val="7F0055"/>
+                <w:sz w:val="20"/>
+                <w:szCs w:val="20"/>
+              </w:rPr>
+              <w:t>int</w:t>
+            </w:r>
+            <w:proofErr w:type="spellEnd"/>
+            <w:r>
+              <w:rPr>
+                <w:rFonts w:ascii="Consolas" w:hAnsi="Consolas" w:cs="Consolas"/>
+                <w:color w:val="000000"/>
+                <w:sz w:val="20"/>
+                <w:szCs w:val="20"/>
+              </w:rPr>
+              <w:t xml:space="preserve"> </w:t>
+            </w:r>
+            <w:r>
+              <w:rPr>
+                <w:rFonts w:ascii="Consolas" w:hAnsi="Consolas" w:cs="Consolas"/>
+                <w:color w:val="6A3E3E"/>
+                <w:sz w:val="20"/>
+                <w:szCs w:val="20"/>
+              </w:rPr>
+              <w:t>j</w:t>
+            </w:r>
+            <w:r>
+              <w:rPr>
+                <w:rFonts w:ascii="Consolas" w:hAnsi="Consolas" w:cs="Consolas"/>
+                <w:color w:val="000000"/>
+                <w:sz w:val="20"/>
+                <w:szCs w:val="20"/>
+              </w:rPr>
+              <w:t xml:space="preserve"> = </w:t>
+            </w:r>
+            <w:proofErr w:type="spellStart"/>
+            <w:r>
+              <w:rPr>
+                <w:rFonts w:ascii="Consolas" w:hAnsi="Consolas" w:cs="Consolas"/>
+                <w:color w:val="6A3E3E"/>
+                <w:sz w:val="20"/>
+                <w:szCs w:val="20"/>
+              </w:rPr>
+              <w:t>i</w:t>
+            </w:r>
+            <w:proofErr w:type="spellEnd"/>
+            <w:r>
+              <w:rPr>
+                <w:rFonts w:ascii="Consolas" w:hAnsi="Consolas" w:cs="Consolas"/>
+                <w:color w:val="000000"/>
+                <w:sz w:val="20"/>
+                <w:szCs w:val="20"/>
+              </w:rPr>
+              <w:t xml:space="preserve"> + 1; </w:t>
+            </w:r>
+            <w:r>
+              <w:rPr>
+                <w:rFonts w:ascii="Consolas" w:hAnsi="Consolas" w:cs="Consolas"/>
+                <w:color w:val="6A3E3E"/>
+                <w:sz w:val="20"/>
+                <w:szCs w:val="20"/>
+              </w:rPr>
+              <w:t>j</w:t>
+            </w:r>
+            <w:r>
+              <w:rPr>
+                <w:rFonts w:ascii="Consolas" w:hAnsi="Consolas" w:cs="Consolas"/>
+                <w:color w:val="000000"/>
+                <w:sz w:val="20"/>
+                <w:szCs w:val="20"/>
+              </w:rPr>
+              <w:t xml:space="preserve"> &lt; </w:t>
+            </w:r>
+            <w:proofErr w:type="spellStart"/>
+            <w:r>
+              <w:rPr>
+                <w:rFonts w:ascii="Consolas" w:hAnsi="Consolas" w:cs="Consolas"/>
+                <w:color w:val="6A3E3E"/>
+                <w:sz w:val="20"/>
+                <w:szCs w:val="20"/>
+              </w:rPr>
+              <w:t>a</w:t>
+            </w:r>
+            <w:r>
+              <w:rPr>
+                <w:rFonts w:ascii="Consolas" w:hAnsi="Consolas" w:cs="Consolas"/>
+                <w:color w:val="000000"/>
+                <w:sz w:val="20"/>
+                <w:szCs w:val="20"/>
+              </w:rPr>
+              <w:t>.</w:t>
+            </w:r>
+            <w:r>
+              <w:rPr>
+                <w:rFonts w:ascii="Consolas" w:hAnsi="Consolas" w:cs="Consolas"/>
+                <w:color w:val="0000C0"/>
+                <w:sz w:val="20"/>
+                <w:szCs w:val="20"/>
+              </w:rPr>
+              <w:t>length</w:t>
+            </w:r>
+            <w:proofErr w:type="spellEnd"/>
+            <w:r>
+              <w:rPr>
+                <w:rFonts w:ascii="Consolas" w:hAnsi="Consolas" w:cs="Consolas"/>
+                <w:color w:val="000000"/>
+                <w:sz w:val="20"/>
+                <w:szCs w:val="20"/>
+              </w:rPr>
+              <w:t>; ++</w:t>
+            </w:r>
+            <w:r>
+              <w:rPr>
+                <w:rFonts w:ascii="Consolas" w:hAnsi="Consolas" w:cs="Consolas"/>
+                <w:color w:val="6A3E3E"/>
+                <w:sz w:val="20"/>
+                <w:szCs w:val="20"/>
+              </w:rPr>
+              <w:t>j</w:t>
+            </w:r>
+            <w:r>
+              <w:rPr>
+                <w:rFonts w:ascii="Consolas" w:hAnsi="Consolas" w:cs="Consolas"/>
+                <w:color w:val="000000"/>
+                <w:sz w:val="20"/>
+                <w:szCs w:val="20"/>
+              </w:rPr>
+              <w:t xml:space="preserve">) </w:t>
+            </w:r>
+            <w:r>
+              <w:rPr>
+                <w:rFonts w:ascii="Consolas" w:hAnsi="Consolas" w:cs="Consolas"/>
+                <w:color w:val="3F7F5F"/>
+                <w:sz w:val="20"/>
+                <w:szCs w:val="20"/>
+              </w:rPr>
+              <w:t>// j is set to be the index directly in front of the current index and the loop repeats while j is less than the index length of the array</w:t>
+            </w:r>
+          </w:p>
+          <w:p>
+            <w:pPr>
+              <w:autoSpaceDE w:val="0"/>
+              <w:autoSpaceDN w:val="0"/>
+              <w:adjustRightInd w:val="0"/>
+              <w:rPr>
+                <w:rFonts w:ascii="Consolas" w:hAnsi="Consolas" w:cs="Consolas"/>
+                <w:sz w:val="20"/>
+                <w:szCs w:val="20"/>
+              </w:rPr>
+            </w:pPr>
+            <w:r>
+              <w:rPr>
+                <w:rFonts w:ascii="Consolas" w:hAnsi="Consolas" w:cs="Consolas"/>
+                <w:color w:val="000000"/>
+                <w:sz w:val="20"/>
+                <w:szCs w:val="20"/>
+              </w:rPr>
+              <w:t xml:space="preserve">                    {</w:t>
+            </w:r>
+          </w:p>
+          <w:p>
+            <w:pPr>
+              <w:autoSpaceDE w:val="0"/>
+              <w:autoSpaceDN w:val="0"/>
+              <w:adjustRightInd w:val="0"/>
+              <w:rPr>
+                <w:rFonts w:ascii="Consolas" w:hAnsi="Consolas" w:cs="Consolas"/>
+                <w:sz w:val="20"/>
+                <w:szCs w:val="20"/>
+              </w:rPr>
+            </w:pPr>
+            <w:r>
+              <w:rPr>
+                <w:rFonts w:ascii="Consolas" w:hAnsi="Consolas" w:cs="Consolas"/>
+                <w:color w:val="000000"/>
+                <w:sz w:val="20"/>
+                <w:szCs w:val="20"/>
+              </w:rPr>
+              <w:tab/>
+            </w:r>
+            <w:r>
+              <w:rPr>
+                <w:rFonts w:ascii="Consolas" w:hAnsi="Consolas" w:cs="Consolas"/>
+                <w:color w:val="000000"/>
+                <w:sz w:val="20"/>
+                <w:szCs w:val="20"/>
+              </w:rPr>
+              <w:tab/>
+            </w:r>
+            <w:r>
+              <w:rPr>
+                <w:rFonts w:ascii="Consolas" w:hAnsi="Consolas" w:cs="Consolas"/>
+                <w:color w:val="000000"/>
+                <w:sz w:val="20"/>
+                <w:szCs w:val="20"/>
+              </w:rPr>
+              <w:tab/>
+            </w:r>
+            <w:r>
+              <w:rPr>
+                <w:rFonts w:ascii="Consolas" w:hAnsi="Consolas" w:cs="Consolas"/>
+                <w:color w:val="000000"/>
+                <w:sz w:val="20"/>
+                <w:szCs w:val="20"/>
+              </w:rPr>
+              <w:tab/>
+            </w:r>
+            <w:r>
+              <w:rPr>
+                <w:rFonts w:ascii="Consolas" w:hAnsi="Consolas" w:cs="Consolas"/>
+                <w:b/>
+                <w:bCs/>
+                <w:color w:val="7F0055"/>
+                <w:sz w:val="20"/>
+                <w:szCs w:val="20"/>
+              </w:rPr>
+              <w:t>if</w:t>
+            </w:r>
+            <w:r>
+              <w:rPr>
+                <w:rFonts w:ascii="Consolas" w:hAnsi="Consolas" w:cs="Consolas"/>
+                <w:color w:val="000000"/>
+                <w:sz w:val="20"/>
+                <w:szCs w:val="20"/>
+              </w:rPr>
+              <w:t xml:space="preserve"> (</w:t>
+            </w:r>
+            <w:r>
+              <w:rPr>
+                <w:rFonts w:ascii="Consolas" w:hAnsi="Consolas" w:cs="Consolas"/>
+                <w:color w:val="6A3E3E"/>
+                <w:sz w:val="20"/>
+                <w:szCs w:val="20"/>
+              </w:rPr>
+              <w:t>a</w:t>
+            </w:r>
+            <w:r>
+              <w:rPr>
+                <w:rFonts w:ascii="Consolas" w:hAnsi="Consolas" w:cs="Consolas"/>
+                <w:color w:val="000000"/>
+                <w:sz w:val="20"/>
+                <w:szCs w:val="20"/>
+              </w:rPr>
+              <w:t>[</w:t>
+            </w:r>
+            <w:r>
+              <w:rPr>
+                <w:rFonts w:ascii="Consolas" w:hAnsi="Consolas" w:cs="Consolas"/>
+                <w:color w:val="6A3E3E"/>
+                <w:sz w:val="20"/>
+                <w:szCs w:val="20"/>
+              </w:rPr>
+              <w:t>j</w:t>
+            </w:r>
+            <w:r>
+              <w:rPr>
+                <w:rFonts w:ascii="Consolas" w:hAnsi="Consolas" w:cs="Consolas"/>
+                <w:color w:val="000000"/>
+                <w:sz w:val="20"/>
+                <w:szCs w:val="20"/>
+              </w:rPr>
+              <w:t xml:space="preserve">] &lt; </w:t>
+            </w:r>
+            <w:r>
+              <w:rPr>
+                <w:rFonts w:ascii="Consolas" w:hAnsi="Consolas" w:cs="Consolas"/>
+                <w:color w:val="6A3E3E"/>
+                <w:sz w:val="20"/>
+                <w:szCs w:val="20"/>
+              </w:rPr>
+              <w:t>min</w:t>
+            </w:r>
+            <w:r>
+              <w:rPr>
+                <w:rFonts w:ascii="Consolas" w:hAnsi="Consolas" w:cs="Consolas"/>
+                <w:color w:val="000000"/>
+                <w:sz w:val="20"/>
+                <w:szCs w:val="20"/>
+              </w:rPr>
+              <w:t xml:space="preserve">) </w:t>
+            </w:r>
+            <w:r>
+              <w:rPr>
+                <w:rFonts w:ascii="Consolas" w:hAnsi="Consolas" w:cs="Consolas"/>
+                <w:color w:val="3F7F5F"/>
+                <w:sz w:val="20"/>
+                <w:szCs w:val="20"/>
+              </w:rPr>
+              <w:t>// at j=1, the array index value of index j (0) will be compared with the minimum integer, if the array is less than the minimum, the new minimum will be set to be the array index of j (0) and the index j will be stored to a new integer</w:t>
+            </w:r>
+          </w:p>
+          <w:p>
+            <w:pPr>
+              <w:autoSpaceDE w:val="0"/>
+              <w:autoSpaceDN w:val="0"/>
+              <w:adjustRightInd w:val="0"/>
+              <w:rPr>
+                <w:rFonts w:ascii="Consolas" w:hAnsi="Consolas" w:cs="Consolas"/>
+                <w:sz w:val="20"/>
+                <w:szCs w:val="20"/>
+              </w:rPr>
+            </w:pPr>
+            <w:r>
+              <w:rPr>
+                <w:rFonts w:ascii="Consolas" w:hAnsi="Consolas" w:cs="Consolas"/>
+                <w:color w:val="000000"/>
+                <w:sz w:val="20"/>
+                <w:szCs w:val="20"/>
+              </w:rPr>
+              <w:tab/>
+            </w:r>
+            <w:r>
+              <w:rPr>
+                <w:rFonts w:ascii="Consolas" w:hAnsi="Consolas" w:cs="Consolas"/>
+                <w:color w:val="000000"/>
+                <w:sz w:val="20"/>
+                <w:szCs w:val="20"/>
+              </w:rPr>
+              <w:tab/>
+            </w:r>
+            <w:r>
+              <w:rPr>
+                <w:rFonts w:ascii="Consolas" w:hAnsi="Consolas" w:cs="Consolas"/>
+                <w:color w:val="000000"/>
+                <w:sz w:val="20"/>
+                <w:szCs w:val="20"/>
+              </w:rPr>
+              <w:tab/>
+            </w:r>
+            <w:r>
+              <w:rPr>
+                <w:rFonts w:ascii="Consolas" w:hAnsi="Consolas" w:cs="Consolas"/>
+                <w:color w:val="000000"/>
+                <w:sz w:val="20"/>
+                <w:szCs w:val="20"/>
+              </w:rPr>
+              <w:tab/>
+              <w:t>{</w:t>
+            </w:r>
+          </w:p>
+          <w:p>
+            <w:pPr>
+              <w:autoSpaceDE w:val="0"/>
+              <w:autoSpaceDN w:val="0"/>
+              <w:adjustRightInd w:val="0"/>
+              <w:rPr>
+                <w:rFonts w:ascii="Consolas" w:hAnsi="Consolas" w:cs="Consolas"/>
+                <w:sz w:val="20"/>
+                <w:szCs w:val="20"/>
+              </w:rPr>
+            </w:pPr>
+            <w:r>
+              <w:rPr>
+                <w:rFonts w:ascii="Consolas" w:hAnsi="Consolas" w:cs="Consolas"/>
+                <w:color w:val="000000"/>
+                <w:sz w:val="20"/>
+                <w:szCs w:val="20"/>
+              </w:rPr>
+              <w:tab/>
+            </w:r>
+            <w:r>
+              <w:rPr>
+                <w:rFonts w:ascii="Consolas" w:hAnsi="Consolas" w:cs="Consolas"/>
+                <w:color w:val="000000"/>
+                <w:sz w:val="20"/>
+                <w:szCs w:val="20"/>
+              </w:rPr>
+              <w:tab/>
+            </w:r>
+            <w:r>
+              <w:rPr>
+                <w:rFonts w:ascii="Consolas" w:hAnsi="Consolas" w:cs="Consolas"/>
+                <w:color w:val="000000"/>
+                <w:sz w:val="20"/>
+                <w:szCs w:val="20"/>
+              </w:rPr>
+              <w:tab/>
+            </w:r>
+            <w:r>
+              <w:rPr>
+                <w:rFonts w:ascii="Consolas" w:hAnsi="Consolas" w:cs="Consolas"/>
+                <w:color w:val="000000"/>
+                <w:sz w:val="20"/>
+                <w:szCs w:val="20"/>
+              </w:rPr>
+              <w:tab/>
+            </w:r>
+            <w:r>
+              <w:rPr>
+                <w:rFonts w:ascii="Consolas" w:hAnsi="Consolas" w:cs="Consolas"/>
+                <w:color w:val="000000"/>
+                <w:sz w:val="20"/>
+                <w:szCs w:val="20"/>
+              </w:rPr>
+              <w:tab/>
+            </w:r>
+            <w:r>
+              <w:rPr>
+                <w:rFonts w:ascii="Consolas" w:hAnsi="Consolas" w:cs="Consolas"/>
+                <w:color w:val="6A3E3E"/>
+                <w:sz w:val="20"/>
+                <w:szCs w:val="20"/>
+              </w:rPr>
+              <w:t>min</w:t>
+            </w:r>
+            <w:r>
+              <w:rPr>
+                <w:rFonts w:ascii="Consolas" w:hAnsi="Consolas" w:cs="Consolas"/>
+                <w:color w:val="000000"/>
+                <w:sz w:val="20"/>
+                <w:szCs w:val="20"/>
+              </w:rPr>
+              <w:t xml:space="preserve"> = </w:t>
+            </w:r>
+            <w:r>
+              <w:rPr>
+                <w:rFonts w:ascii="Consolas" w:hAnsi="Consolas" w:cs="Consolas"/>
+                <w:color w:val="6A3E3E"/>
+                <w:sz w:val="20"/>
+                <w:szCs w:val="20"/>
+              </w:rPr>
+              <w:t>a</w:t>
+            </w:r>
+            <w:r>
+              <w:rPr>
+                <w:rFonts w:ascii="Consolas" w:hAnsi="Consolas" w:cs="Consolas"/>
+                <w:color w:val="000000"/>
+                <w:sz w:val="20"/>
+                <w:szCs w:val="20"/>
+              </w:rPr>
+              <w:t>[</w:t>
+            </w:r>
+            <w:r>
+              <w:rPr>
+                <w:rFonts w:ascii="Consolas" w:hAnsi="Consolas" w:cs="Consolas"/>
+                <w:color w:val="6A3E3E"/>
+                <w:sz w:val="20"/>
+                <w:szCs w:val="20"/>
+              </w:rPr>
+              <w:t>j</w:t>
+            </w:r>
+            <w:r>
+              <w:rPr>
+                <w:rFonts w:ascii="Consolas" w:hAnsi="Consolas" w:cs="Consolas"/>
+                <w:color w:val="000000"/>
+                <w:sz w:val="20"/>
+                <w:szCs w:val="20"/>
+              </w:rPr>
+              <w:t>];</w:t>
+            </w:r>
+          </w:p>
+          <w:p>
+            <w:pPr>
+              <w:autoSpaceDE w:val="0"/>
+              <w:autoSpaceDN w:val="0"/>
+              <w:adjustRightInd w:val="0"/>
+              <w:rPr>
+                <w:rFonts w:ascii="Consolas" w:hAnsi="Consolas" w:cs="Consolas"/>
+                <w:sz w:val="20"/>
+                <w:szCs w:val="20"/>
+              </w:rPr>
+            </w:pPr>
+            <w:r>
+              <w:rPr>
+                <w:rFonts w:ascii="Consolas" w:hAnsi="Consolas" w:cs="Consolas"/>
+                <w:color w:val="000000"/>
+                <w:sz w:val="20"/>
+                <w:szCs w:val="20"/>
+              </w:rPr>
+              <w:tab/>
+            </w:r>
+            <w:r>
+              <w:rPr>
+                <w:rFonts w:ascii="Consolas" w:hAnsi="Consolas" w:cs="Consolas"/>
+                <w:color w:val="000000"/>
+                <w:sz w:val="20"/>
+                <w:szCs w:val="20"/>
+              </w:rPr>
+              <w:tab/>
+            </w:r>
+            <w:r>
+              <w:rPr>
+                <w:rFonts w:ascii="Consolas" w:hAnsi="Consolas" w:cs="Consolas"/>
+                <w:color w:val="000000"/>
+                <w:sz w:val="20"/>
+                <w:szCs w:val="20"/>
+              </w:rPr>
+              <w:tab/>
+            </w:r>
+            <w:r>
+              <w:rPr>
+                <w:rFonts w:ascii="Consolas" w:hAnsi="Consolas" w:cs="Consolas"/>
+                <w:color w:val="000000"/>
+                <w:sz w:val="20"/>
+                <w:szCs w:val="20"/>
+              </w:rPr>
+              <w:tab/>
+            </w:r>
+            <w:r>
+              <w:rPr>
+                <w:rFonts w:ascii="Consolas" w:hAnsi="Consolas" w:cs="Consolas"/>
+                <w:color w:val="000000"/>
+                <w:sz w:val="20"/>
+                <w:szCs w:val="20"/>
+              </w:rPr>
+              <w:tab/>
+            </w:r>
+            <w:proofErr w:type="spellStart"/>
+            <w:r>
+              <w:rPr>
+                <w:rFonts w:ascii="Consolas" w:hAnsi="Consolas" w:cs="Consolas"/>
+                <w:color w:val="6A3E3E"/>
+                <w:sz w:val="20"/>
+                <w:szCs w:val="20"/>
+              </w:rPr>
+              <w:t>minIndex</w:t>
+            </w:r>
+            <w:proofErr w:type="spellEnd"/>
+            <w:r>
+              <w:rPr>
+                <w:rFonts w:ascii="Consolas" w:hAnsi="Consolas" w:cs="Consolas"/>
+                <w:color w:val="000000"/>
+                <w:sz w:val="20"/>
+                <w:szCs w:val="20"/>
+              </w:rPr>
+              <w:t xml:space="preserve"> = </w:t>
+            </w:r>
+            <w:r>
+              <w:rPr>
+                <w:rFonts w:ascii="Consolas" w:hAnsi="Consolas" w:cs="Consolas"/>
+                <w:color w:val="6A3E3E"/>
+                <w:sz w:val="20"/>
+                <w:szCs w:val="20"/>
+              </w:rPr>
+              <w:t>j</w:t>
+            </w:r>
+            <w:r>
+              <w:rPr>
+                <w:rFonts w:ascii="Consolas" w:hAnsi="Consolas" w:cs="Consolas"/>
+                <w:color w:val="000000"/>
+                <w:sz w:val="20"/>
+                <w:szCs w:val="20"/>
+              </w:rPr>
+              <w:t>;</w:t>
+            </w:r>
+          </w:p>
+          <w:p>
+            <w:pPr>
+              <w:autoSpaceDE w:val="0"/>
+              <w:autoSpaceDN w:val="0"/>
+              <w:adjustRightInd w:val="0"/>
+              <w:rPr>
+                <w:rFonts w:ascii="Consolas" w:hAnsi="Consolas" w:cs="Consolas"/>
+                <w:sz w:val="20"/>
+                <w:szCs w:val="20"/>
+              </w:rPr>
+            </w:pPr>
+            <w:r>
+              <w:rPr>
+                <w:rFonts w:ascii="Consolas" w:hAnsi="Consolas" w:cs="Consolas"/>
+                <w:color w:val="000000"/>
+                <w:sz w:val="20"/>
+                <w:szCs w:val="20"/>
+              </w:rPr>
+              <w:tab/>
+            </w:r>
+            <w:r>
+              <w:rPr>
+                <w:rFonts w:ascii="Consolas" w:hAnsi="Consolas" w:cs="Consolas"/>
+                <w:color w:val="000000"/>
+                <w:sz w:val="20"/>
+                <w:szCs w:val="20"/>
+              </w:rPr>
+              <w:tab/>
+            </w:r>
+            <w:r>
+              <w:rPr>
+                <w:rFonts w:ascii="Consolas" w:hAnsi="Consolas" w:cs="Consolas"/>
+                <w:color w:val="000000"/>
+                <w:sz w:val="20"/>
+                <w:szCs w:val="20"/>
+              </w:rPr>
+              <w:tab/>
+            </w:r>
+            <w:r>
+              <w:rPr>
+                <w:rFonts w:ascii="Consolas" w:hAnsi="Consolas" w:cs="Consolas"/>
+                <w:color w:val="000000"/>
+                <w:sz w:val="20"/>
+                <w:szCs w:val="20"/>
+              </w:rPr>
+              <w:tab/>
+              <w:t>}</w:t>
+            </w:r>
+          </w:p>
+          <w:p>
+            <w:pPr>
+              <w:autoSpaceDE w:val="0"/>
+              <w:autoSpaceDN w:val="0"/>
+              <w:adjustRightInd w:val="0"/>
+              <w:rPr>
+                <w:rFonts w:ascii="Consolas" w:hAnsi="Consolas" w:cs="Consolas"/>
+                <w:sz w:val="20"/>
+                <w:szCs w:val="20"/>
+              </w:rPr>
+            </w:pPr>
+            <w:r>
+              <w:rPr>
+                <w:rFonts w:ascii="Consolas" w:hAnsi="Consolas" w:cs="Consolas"/>
+                <w:color w:val="000000"/>
+                <w:sz w:val="20"/>
+                <w:szCs w:val="20"/>
+              </w:rPr>
+              <w:tab/>
+            </w:r>
+            <w:r>
+              <w:rPr>
+                <w:rFonts w:ascii="Consolas" w:hAnsi="Consolas" w:cs="Consolas"/>
+                <w:color w:val="000000"/>
+                <w:sz w:val="20"/>
+                <w:szCs w:val="20"/>
+              </w:rPr>
+              <w:tab/>
+            </w:r>
+            <w:r>
+              <w:rPr>
+                <w:rFonts w:ascii="Consolas" w:hAnsi="Consolas" w:cs="Consolas"/>
+                <w:color w:val="000000"/>
+                <w:sz w:val="20"/>
+                <w:szCs w:val="20"/>
+              </w:rPr>
+              <w:tab/>
+              <w:t>}</w:t>
+            </w:r>
+          </w:p>
+          <w:p>
+            <w:pPr>
+              <w:autoSpaceDE w:val="0"/>
+              <w:autoSpaceDN w:val="0"/>
+              <w:adjustRightInd w:val="0"/>
+              <w:rPr>
+                <w:rFonts w:ascii="Consolas" w:hAnsi="Consolas" w:cs="Consolas"/>
+                <w:sz w:val="20"/>
+                <w:szCs w:val="20"/>
+              </w:rPr>
+            </w:pPr>
+            <w:r>
+              <w:rPr>
+                <w:rFonts w:ascii="Consolas" w:hAnsi="Consolas" w:cs="Consolas"/>
+                <w:color w:val="000000"/>
+                <w:sz w:val="20"/>
+                <w:szCs w:val="20"/>
+              </w:rPr>
+              <w:tab/>
+            </w:r>
+            <w:r>
+              <w:rPr>
+                <w:rFonts w:ascii="Consolas" w:hAnsi="Consolas" w:cs="Consolas"/>
+                <w:color w:val="000000"/>
+                <w:sz w:val="20"/>
+                <w:szCs w:val="20"/>
+              </w:rPr>
+              <w:tab/>
+            </w:r>
+            <w:r>
+              <w:rPr>
+                <w:rFonts w:ascii="Consolas" w:hAnsi="Consolas" w:cs="Consolas"/>
+                <w:color w:val="000000"/>
+                <w:sz w:val="20"/>
+                <w:szCs w:val="20"/>
+              </w:rPr>
+              <w:tab/>
+            </w:r>
+            <w:r>
+              <w:rPr>
+                <w:rFonts w:ascii="Consolas" w:hAnsi="Consolas" w:cs="Consolas"/>
+                <w:color w:val="6A3E3E"/>
+                <w:sz w:val="20"/>
+                <w:szCs w:val="20"/>
+              </w:rPr>
+              <w:t>a</w:t>
+            </w:r>
+            <w:r>
+              <w:rPr>
+                <w:rFonts w:ascii="Consolas" w:hAnsi="Consolas" w:cs="Consolas"/>
+                <w:color w:val="000000"/>
+                <w:sz w:val="20"/>
+                <w:szCs w:val="20"/>
+              </w:rPr>
+              <w:t>[</w:t>
+            </w:r>
+            <w:proofErr w:type="spellStart"/>
+            <w:r>
+              <w:rPr>
+                <w:rFonts w:ascii="Consolas" w:hAnsi="Consolas" w:cs="Consolas"/>
+                <w:color w:val="6A3E3E"/>
+                <w:sz w:val="20"/>
+                <w:szCs w:val="20"/>
+              </w:rPr>
+              <w:t>minIndex</w:t>
+            </w:r>
+            <w:proofErr w:type="spellEnd"/>
+            <w:r>
+              <w:rPr>
+                <w:rFonts w:ascii="Consolas" w:hAnsi="Consolas" w:cs="Consolas"/>
+                <w:color w:val="000000"/>
+                <w:sz w:val="20"/>
+                <w:szCs w:val="20"/>
+              </w:rPr>
+              <w:t xml:space="preserve">] = </w:t>
+            </w:r>
+            <w:r>
+              <w:rPr>
+                <w:rFonts w:ascii="Consolas" w:hAnsi="Consolas" w:cs="Consolas"/>
+                <w:color w:val="6A3E3E"/>
+                <w:sz w:val="20"/>
+                <w:szCs w:val="20"/>
+              </w:rPr>
+              <w:t>a</w:t>
+            </w:r>
+            <w:r>
+              <w:rPr>
+                <w:rFonts w:ascii="Consolas" w:hAnsi="Consolas" w:cs="Consolas"/>
+                <w:color w:val="000000"/>
+                <w:sz w:val="20"/>
+                <w:szCs w:val="20"/>
+              </w:rPr>
+              <w:t>[</w:t>
+            </w:r>
+            <w:proofErr w:type="spellStart"/>
+            <w:r>
+              <w:rPr>
+                <w:rFonts w:ascii="Consolas" w:hAnsi="Consolas" w:cs="Consolas"/>
+                <w:color w:val="6A3E3E"/>
+                <w:sz w:val="20"/>
+                <w:szCs w:val="20"/>
+              </w:rPr>
+              <w:t>i</w:t>
+            </w:r>
+            <w:proofErr w:type="spellEnd"/>
+            <w:r>
+              <w:rPr>
+                <w:rFonts w:ascii="Consolas" w:hAnsi="Consolas" w:cs="Consolas"/>
+                <w:color w:val="000000"/>
+                <w:sz w:val="20"/>
+                <w:szCs w:val="20"/>
+              </w:rPr>
+              <w:t xml:space="preserve">]; </w:t>
+            </w:r>
+            <w:r>
+              <w:rPr>
+                <w:rFonts w:ascii="Consolas" w:hAnsi="Consolas" w:cs="Consolas"/>
+                <w:color w:val="3F7F5F"/>
+                <w:sz w:val="20"/>
+                <w:szCs w:val="20"/>
+              </w:rPr>
+              <w:t xml:space="preserve">// the array index value of the stored minimum index is set to be the array of index </w:t>
+            </w:r>
+            <w:proofErr w:type="spellStart"/>
+            <w:r>
+              <w:rPr>
+                <w:rFonts w:ascii="Consolas" w:hAnsi="Consolas" w:cs="Consolas"/>
+                <w:color w:val="3F7F5F"/>
+                <w:sz w:val="20"/>
+                <w:szCs w:val="20"/>
+              </w:rPr>
+              <w:t>i</w:t>
+            </w:r>
+            <w:proofErr w:type="spellEnd"/>
+            <w:r>
+              <w:rPr>
+                <w:rFonts w:ascii="Consolas" w:hAnsi="Consolas" w:cs="Consolas"/>
+                <w:color w:val="3F7F5F"/>
+                <w:sz w:val="20"/>
+                <w:szCs w:val="20"/>
+              </w:rPr>
+              <w:t xml:space="preserve">  </w:t>
+            </w:r>
+          </w:p>
+          <w:p>
+            <w:pPr>
+              <w:autoSpaceDE w:val="0"/>
+              <w:autoSpaceDN w:val="0"/>
+              <w:adjustRightInd w:val="0"/>
+              <w:rPr>
+                <w:rFonts w:ascii="Consolas" w:hAnsi="Consolas" w:cs="Consolas"/>
+                <w:sz w:val="20"/>
+                <w:szCs w:val="20"/>
+              </w:rPr>
+            </w:pPr>
+            <w:r>
+              <w:rPr>
+                <w:rFonts w:ascii="Consolas" w:hAnsi="Consolas" w:cs="Consolas"/>
+                <w:color w:val="000000"/>
+                <w:sz w:val="20"/>
+                <w:szCs w:val="20"/>
+              </w:rPr>
+              <w:tab/>
+            </w:r>
+            <w:r>
+              <w:rPr>
+                <w:rFonts w:ascii="Consolas" w:hAnsi="Consolas" w:cs="Consolas"/>
+                <w:color w:val="000000"/>
+                <w:sz w:val="20"/>
+                <w:szCs w:val="20"/>
+              </w:rPr>
+              <w:tab/>
+            </w:r>
+            <w:r>
+              <w:rPr>
+                <w:rFonts w:ascii="Consolas" w:hAnsi="Consolas" w:cs="Consolas"/>
+                <w:color w:val="000000"/>
+                <w:sz w:val="20"/>
+                <w:szCs w:val="20"/>
+              </w:rPr>
+              <w:tab/>
+            </w:r>
+            <w:r>
+              <w:rPr>
+                <w:rFonts w:ascii="Consolas" w:hAnsi="Consolas" w:cs="Consolas"/>
+                <w:color w:val="6A3E3E"/>
+                <w:sz w:val="20"/>
+                <w:szCs w:val="20"/>
+              </w:rPr>
+              <w:t>a</w:t>
+            </w:r>
+            <w:r>
+              <w:rPr>
+                <w:rFonts w:ascii="Consolas" w:hAnsi="Consolas" w:cs="Consolas"/>
+                <w:color w:val="000000"/>
+                <w:sz w:val="20"/>
+                <w:szCs w:val="20"/>
+              </w:rPr>
+              <w:t>[</w:t>
+            </w:r>
+            <w:proofErr w:type="spellStart"/>
+            <w:r>
+              <w:rPr>
+                <w:rFonts w:ascii="Consolas" w:hAnsi="Consolas" w:cs="Consolas"/>
+                <w:color w:val="6A3E3E"/>
+                <w:sz w:val="20"/>
+                <w:szCs w:val="20"/>
+              </w:rPr>
+              <w:t>i</w:t>
+            </w:r>
+            <w:proofErr w:type="spellEnd"/>
+            <w:r>
+              <w:rPr>
+                <w:rFonts w:ascii="Consolas" w:hAnsi="Consolas" w:cs="Consolas"/>
+                <w:color w:val="000000"/>
+                <w:sz w:val="20"/>
+                <w:szCs w:val="20"/>
+              </w:rPr>
+              <w:t xml:space="preserve">] = </w:t>
+            </w:r>
+            <w:r>
+              <w:rPr>
+                <w:rFonts w:ascii="Consolas" w:hAnsi="Consolas" w:cs="Consolas"/>
+                <w:color w:val="6A3E3E"/>
+                <w:sz w:val="20"/>
+                <w:szCs w:val="20"/>
+              </w:rPr>
+              <w:t>min</w:t>
+            </w:r>
+            <w:r>
+              <w:rPr>
+                <w:rFonts w:ascii="Consolas" w:hAnsi="Consolas" w:cs="Consolas"/>
+                <w:color w:val="000000"/>
+                <w:sz w:val="20"/>
+                <w:szCs w:val="20"/>
+              </w:rPr>
+              <w:t>;</w:t>
+            </w:r>
+          </w:p>
+          <w:p>
+            <w:pPr>
+              <w:autoSpaceDE w:val="0"/>
+              <w:autoSpaceDN w:val="0"/>
+              <w:adjustRightInd w:val="0"/>
+              <w:rPr>
+                <w:rFonts w:ascii="Consolas" w:hAnsi="Consolas" w:cs="Consolas"/>
+                <w:color w:val="000000"/>
+                <w:sz w:val="20"/>
+                <w:szCs w:val="20"/>
+              </w:rPr>
+            </w:pPr>
+            <w:r>
+              <w:rPr>
+                <w:rFonts w:ascii="Consolas" w:hAnsi="Consolas" w:cs="Consolas"/>
+                <w:color w:val="000000"/>
+                <w:sz w:val="20"/>
+                <w:szCs w:val="20"/>
+              </w:rPr>
+              <w:tab/>
+            </w:r>
+            <w:r>
+              <w:rPr>
+                <w:rFonts w:ascii="Consolas" w:hAnsi="Consolas" w:cs="Consolas"/>
+                <w:color w:val="000000"/>
+                <w:sz w:val="20"/>
+                <w:szCs w:val="20"/>
+              </w:rPr>
+              <w:tab/>
+              <w:t>}</w:t>
+            </w:r>
+          </w:p>
+          <w:p>
+            <w:pPr>
               <w:pStyle w:val="NormalWeb"/>
               <w:rPr>
                 <w:rFonts w:ascii="Arial" w:hAnsi="Arial" w:cs="Arial"/>
@@ -10082,6 +11879,15 @@
                 <w:szCs w:val="27"/>
               </w:rPr>
             </w:pPr>
+            <w:r>
+              <w:rPr>
+                <w:rFonts w:ascii="Consolas" w:hAnsi="Consolas" w:cs="Consolas"/>
+                <w:color w:val="000000"/>
+                <w:sz w:val="20"/>
+                <w:szCs w:val="20"/>
+              </w:rPr>
+              <w:t xml:space="preserve">      }</w:t>
+            </w:r>
           </w:p>
         </w:tc>
       </w:tr>

</xml_diff>

<commit_message>
Completed assignment for sorting activity
Updated sorting activity java file and docx to sort backwards
</commit_message>
<xml_diff>
--- a/Simple Sort Analysis Assignment.docx
+++ b/Simple Sort Analysis Assignment.docx
@@ -2769,16 +2769,7 @@
                 <w:sz w:val="20"/>
                 <w:szCs w:val="20"/>
               </w:rPr>
-              <w:t xml:space="preserve"> // checks when array ‘a’</w:t>
-            </w:r>
-            <w:r>
-              <w:rPr>
-                <w:rFonts w:ascii="Consolas" w:hAnsi="Consolas" w:cs="Consolas"/>
-                <w:color w:val="3F7F5F"/>
-                <w:sz w:val="20"/>
-                <w:szCs w:val="20"/>
-              </w:rPr>
-              <w:t xml:space="preserve"> of index j is </w:t>
+              <w:t xml:space="preserve"> // checks when array ‘a’ of index j is </w:t>
             </w:r>
             <w:r>
               <w:rPr>
@@ -2797,16 +2788,7 @@
                 <w:sz w:val="20"/>
                 <w:szCs w:val="20"/>
               </w:rPr>
-              <w:t xml:space="preserve"> </w:t>
-            </w:r>
-            <w:r>
-              <w:rPr>
-                <w:rFonts w:ascii="Consolas" w:hAnsi="Consolas" w:cs="Consolas"/>
-                <w:color w:val="3F7F5F"/>
-                <w:sz w:val="20"/>
-                <w:szCs w:val="20"/>
-              </w:rPr>
-              <w:t xml:space="preserve">than the index in front of the same array, if true then switch places </w:t>
+              <w:t xml:space="preserve"> than the index in front of the same array, if true then switch places </w:t>
             </w:r>
           </w:p>
           <w:p>
@@ -4367,7 +4349,7 @@
                 <w:sz w:val="20"/>
                 <w:szCs w:val="20"/>
               </w:rPr>
-              <w:t xml:space="preserve"> inserts the first index value of k (0)</w:t>
+              <w:t xml:space="preserve"> </w:t>
             </w:r>
             <w:r>
               <w:rPr>
@@ -4376,7 +4358,7 @@
                 <w:sz w:val="20"/>
                 <w:szCs w:val="20"/>
               </w:rPr>
-              <w:t xml:space="preserve"> </w:t>
+              <w:t>sets the inserted variable to the be the second index of the array</w:t>
             </w:r>
           </w:p>
           <w:p>
@@ -4386,6 +4368,7 @@
               <w:adjustRightInd w:val="0"/>
               <w:rPr>
                 <w:rFonts w:ascii="Consolas" w:hAnsi="Consolas" w:cs="Consolas"/>
+                <w:color w:val="3F7F5F"/>
                 <w:sz w:val="20"/>
                 <w:szCs w:val="20"/>
               </w:rPr>
@@ -4452,6 +4435,24 @@
                 <w:szCs w:val="20"/>
               </w:rPr>
               <w:t>-1;</w:t>
+            </w:r>
+            <w:r>
+              <w:rPr>
+                <w:rFonts w:ascii="Consolas" w:hAnsi="Consolas" w:cs="Consolas"/>
+                <w:color w:val="000000"/>
+                <w:sz w:val="20"/>
+                <w:szCs w:val="20"/>
+              </w:rPr>
+              <w:t xml:space="preserve"> </w:t>
+            </w:r>
+            <w:r>
+              <w:rPr>
+                <w:rFonts w:ascii="Consolas" w:hAnsi="Consolas" w:cs="Consolas"/>
+                <w:color w:val="3F7F5F"/>
+                <w:sz w:val="20"/>
+                <w:szCs w:val="20"/>
+              </w:rPr>
+              <w:t>// sets the next index variable to correlate with the for loop but starting at 0</w:t>
             </w:r>
           </w:p>
           <w:p>
@@ -4632,20 +4633,30 @@
             <w:r>
               <w:rPr>
                 <w:rFonts w:ascii="Consolas" w:hAnsi="Consolas" w:cs="Consolas"/>
-                <w:color w:val="3F7F5F"/>
-                <w:sz w:val="20"/>
-                <w:szCs w:val="20"/>
-              </w:rPr>
-              <w:t xml:space="preserve"> //</w:t>
-            </w:r>
-            <w:r>
-              <w:rPr>
-                <w:rFonts w:ascii="Consolas" w:hAnsi="Consolas" w:cs="Consolas"/>
-                <w:color w:val="3F7F5F"/>
-                <w:sz w:val="20"/>
-                <w:szCs w:val="20"/>
-              </w:rPr>
-              <w:t xml:space="preserve"> checks if j is greater than or equal to 0 and if the reset are both true</w:t>
+                <w:color w:val="000000"/>
+                <w:sz w:val="20"/>
+                <w:szCs w:val="20"/>
+              </w:rPr>
+              <w:tab/>
+            </w:r>
+            <w:r>
+              <w:rPr>
+                <w:rFonts w:ascii="Consolas" w:hAnsi="Consolas" w:cs="Consolas"/>
+                <w:color w:val="000000"/>
+                <w:sz w:val="20"/>
+                <w:szCs w:val="20"/>
+              </w:rPr>
+              <w:tab/>
+            </w:r>
+            <w:r>
+              <w:rPr>
+                <w:rFonts w:ascii="Consolas" w:hAnsi="Consolas" w:cs="Consolas"/>
+                <w:color w:val="000000"/>
+                <w:sz w:val="20"/>
+                <w:szCs w:val="20"/>
+              </w:rPr>
+              <w:tab/>
+              <w:t>{</w:t>
             </w:r>
           </w:p>
           <w:p>
@@ -4685,6 +4696,154 @@
                 <w:szCs w:val="20"/>
               </w:rPr>
               <w:tab/>
+            </w:r>
+            <w:r>
+              <w:rPr>
+                <w:rFonts w:ascii="Consolas" w:hAnsi="Consolas" w:cs="Consolas"/>
+                <w:color w:val="000000"/>
+                <w:sz w:val="20"/>
+                <w:szCs w:val="20"/>
+              </w:rPr>
+              <w:tab/>
+            </w:r>
+            <w:r>
+              <w:rPr>
+                <w:rFonts w:ascii="Consolas" w:hAnsi="Consolas" w:cs="Consolas"/>
+                <w:b/>
+                <w:bCs/>
+                <w:color w:val="7F0055"/>
+                <w:sz w:val="20"/>
+                <w:szCs w:val="20"/>
+              </w:rPr>
+              <w:t>if</w:t>
+            </w:r>
+            <w:r>
+              <w:rPr>
+                <w:rFonts w:ascii="Consolas" w:hAnsi="Consolas" w:cs="Consolas"/>
+                <w:color w:val="000000"/>
+                <w:sz w:val="20"/>
+                <w:szCs w:val="20"/>
+              </w:rPr>
+              <w:t xml:space="preserve"> (</w:t>
+            </w:r>
+            <w:proofErr w:type="spellStart"/>
+            <w:r>
+              <w:rPr>
+                <w:rFonts w:ascii="Consolas" w:hAnsi="Consolas" w:cs="Consolas"/>
+                <w:color w:val="6A3E3E"/>
+                <w:sz w:val="20"/>
+                <w:szCs w:val="20"/>
+              </w:rPr>
+              <w:t>itemToInsert</w:t>
+            </w:r>
+            <w:proofErr w:type="spellEnd"/>
+            <w:r>
+              <w:rPr>
+                <w:rFonts w:ascii="Consolas" w:hAnsi="Consolas" w:cs="Consolas"/>
+                <w:color w:val="000000"/>
+                <w:sz w:val="20"/>
+                <w:szCs w:val="20"/>
+              </w:rPr>
+              <w:t xml:space="preserve"> &lt; </w:t>
+            </w:r>
+            <w:r>
+              <w:rPr>
+                <w:rFonts w:ascii="Consolas" w:hAnsi="Consolas" w:cs="Consolas"/>
+                <w:color w:val="6A3E3E"/>
+                <w:sz w:val="20"/>
+                <w:szCs w:val="20"/>
+              </w:rPr>
+              <w:t>a</w:t>
+            </w:r>
+            <w:r>
+              <w:rPr>
+                <w:rFonts w:ascii="Consolas" w:hAnsi="Consolas" w:cs="Consolas"/>
+                <w:color w:val="000000"/>
+                <w:sz w:val="20"/>
+                <w:szCs w:val="20"/>
+              </w:rPr>
+              <w:t>[</w:t>
+            </w:r>
+            <w:r>
+              <w:rPr>
+                <w:rFonts w:ascii="Consolas" w:hAnsi="Consolas" w:cs="Consolas"/>
+                <w:color w:val="6A3E3E"/>
+                <w:sz w:val="20"/>
+                <w:szCs w:val="20"/>
+              </w:rPr>
+              <w:t>j</w:t>
+            </w:r>
+            <w:r>
+              <w:rPr>
+                <w:rFonts w:ascii="Consolas" w:hAnsi="Consolas" w:cs="Consolas"/>
+                <w:color w:val="000000"/>
+                <w:sz w:val="20"/>
+                <w:szCs w:val="20"/>
+              </w:rPr>
+              <w:t>] )</w:t>
+            </w:r>
+            <w:r>
+              <w:rPr>
+                <w:rFonts w:ascii="Consolas" w:hAnsi="Consolas" w:cs="Consolas"/>
+                <w:color w:val="3F7F5F"/>
+                <w:sz w:val="20"/>
+                <w:szCs w:val="20"/>
+              </w:rPr>
+              <w:t xml:space="preserve"> //</w:t>
+            </w:r>
+            <w:r>
+              <w:rPr>
+                <w:rFonts w:ascii="Consolas" w:hAnsi="Consolas" w:cs="Consolas"/>
+                <w:color w:val="3F7F5F"/>
+                <w:sz w:val="20"/>
+                <w:szCs w:val="20"/>
+              </w:rPr>
+              <w:t xml:space="preserve"> </w:t>
+            </w:r>
+            <w:r>
+              <w:rPr>
+                <w:rFonts w:ascii="Consolas" w:hAnsi="Consolas" w:cs="Consolas"/>
+                <w:color w:val="3F7F5F"/>
+                <w:sz w:val="20"/>
+                <w:szCs w:val="20"/>
+              </w:rPr>
+              <w:t>checks if the inserted variable (the one directly in front of the selected array element) is less than the selected array element, if true when swap them</w:t>
+            </w:r>
+            <w:r>
+              <w:rPr>
+                <w:rFonts w:ascii="Consolas" w:hAnsi="Consolas" w:cs="Consolas"/>
+                <w:color w:val="000000"/>
+                <w:sz w:val="20"/>
+                <w:szCs w:val="20"/>
+              </w:rPr>
+              <w:tab/>
+            </w:r>
+            <w:r>
+              <w:rPr>
+                <w:rFonts w:ascii="Consolas" w:hAnsi="Consolas" w:cs="Consolas"/>
+                <w:color w:val="000000"/>
+                <w:sz w:val="20"/>
+                <w:szCs w:val="20"/>
+              </w:rPr>
+              <w:tab/>
+            </w:r>
+            <w:r>
+              <w:rPr>
+                <w:rFonts w:ascii="Consolas" w:hAnsi="Consolas" w:cs="Consolas"/>
+                <w:color w:val="000000"/>
+                <w:sz w:val="20"/>
+                <w:szCs w:val="20"/>
+              </w:rPr>
+              <w:tab/>
+            </w:r>
+            <w:r>
+              <w:rPr>
+                <w:rFonts w:ascii="Consolas" w:hAnsi="Consolas" w:cs="Consolas"/>
+                <w:color w:val="000000"/>
+                <w:sz w:val="20"/>
+                <w:szCs w:val="20"/>
+              </w:rPr>
+              <w:tab/>
               <w:t>{</w:t>
             </w:r>
           </w:p>
@@ -4738,6 +4897,219 @@
             <w:r>
               <w:rPr>
                 <w:rFonts w:ascii="Consolas" w:hAnsi="Consolas" w:cs="Consolas"/>
+                <w:color w:val="000000"/>
+                <w:sz w:val="20"/>
+                <w:szCs w:val="20"/>
+              </w:rPr>
+              <w:tab/>
+            </w:r>
+            <w:r>
+              <w:rPr>
+                <w:rFonts w:ascii="Consolas" w:hAnsi="Consolas" w:cs="Consolas"/>
+                <w:color w:val="6A3E3E"/>
+                <w:sz w:val="20"/>
+                <w:szCs w:val="20"/>
+              </w:rPr>
+              <w:t>a</w:t>
+            </w:r>
+            <w:r>
+              <w:rPr>
+                <w:rFonts w:ascii="Consolas" w:hAnsi="Consolas" w:cs="Consolas"/>
+                <w:color w:val="000000"/>
+                <w:sz w:val="20"/>
+                <w:szCs w:val="20"/>
+              </w:rPr>
+              <w:t>[</w:t>
+            </w:r>
+            <w:r>
+              <w:rPr>
+                <w:rFonts w:ascii="Consolas" w:hAnsi="Consolas" w:cs="Consolas"/>
+                <w:color w:val="6A3E3E"/>
+                <w:sz w:val="20"/>
+                <w:szCs w:val="20"/>
+              </w:rPr>
+              <w:t>j</w:t>
+            </w:r>
+            <w:r>
+              <w:rPr>
+                <w:rFonts w:ascii="Consolas" w:hAnsi="Consolas" w:cs="Consolas"/>
+                <w:color w:val="000000"/>
+                <w:sz w:val="20"/>
+                <w:szCs w:val="20"/>
+              </w:rPr>
+              <w:t xml:space="preserve"> + 1] = </w:t>
+            </w:r>
+            <w:r>
+              <w:rPr>
+                <w:rFonts w:ascii="Consolas" w:hAnsi="Consolas" w:cs="Consolas"/>
+                <w:color w:val="6A3E3E"/>
+                <w:sz w:val="20"/>
+                <w:szCs w:val="20"/>
+              </w:rPr>
+              <w:t>a</w:t>
+            </w:r>
+            <w:r>
+              <w:rPr>
+                <w:rFonts w:ascii="Consolas" w:hAnsi="Consolas" w:cs="Consolas"/>
+                <w:color w:val="000000"/>
+                <w:sz w:val="20"/>
+                <w:szCs w:val="20"/>
+              </w:rPr>
+              <w:t>[</w:t>
+            </w:r>
+            <w:r>
+              <w:rPr>
+                <w:rFonts w:ascii="Consolas" w:hAnsi="Consolas" w:cs="Consolas"/>
+                <w:color w:val="6A3E3E"/>
+                <w:sz w:val="20"/>
+                <w:szCs w:val="20"/>
+              </w:rPr>
+              <w:t>j</w:t>
+            </w:r>
+            <w:r>
+              <w:rPr>
+                <w:rFonts w:ascii="Consolas" w:hAnsi="Consolas" w:cs="Consolas"/>
+                <w:color w:val="000000"/>
+                <w:sz w:val="20"/>
+                <w:szCs w:val="20"/>
+              </w:rPr>
+              <w:t>];</w:t>
+            </w:r>
+          </w:p>
+          <w:p>
+            <w:pPr>
+              <w:autoSpaceDE w:val="0"/>
+              <w:autoSpaceDN w:val="0"/>
+              <w:adjustRightInd w:val="0"/>
+              <w:rPr>
+                <w:rFonts w:ascii="Consolas" w:hAnsi="Consolas" w:cs="Consolas"/>
+                <w:sz w:val="20"/>
+                <w:szCs w:val="20"/>
+              </w:rPr>
+            </w:pPr>
+            <w:r>
+              <w:rPr>
+                <w:rFonts w:ascii="Consolas" w:hAnsi="Consolas" w:cs="Consolas"/>
+                <w:color w:val="000000"/>
+                <w:sz w:val="20"/>
+                <w:szCs w:val="20"/>
+              </w:rPr>
+              <w:tab/>
+            </w:r>
+            <w:r>
+              <w:rPr>
+                <w:rFonts w:ascii="Consolas" w:hAnsi="Consolas" w:cs="Consolas"/>
+                <w:color w:val="000000"/>
+                <w:sz w:val="20"/>
+                <w:szCs w:val="20"/>
+              </w:rPr>
+              <w:tab/>
+            </w:r>
+            <w:r>
+              <w:rPr>
+                <w:rFonts w:ascii="Consolas" w:hAnsi="Consolas" w:cs="Consolas"/>
+                <w:color w:val="000000"/>
+                <w:sz w:val="20"/>
+                <w:szCs w:val="20"/>
+              </w:rPr>
+              <w:tab/>
+            </w:r>
+            <w:r>
+              <w:rPr>
+                <w:rFonts w:ascii="Consolas" w:hAnsi="Consolas" w:cs="Consolas"/>
+                <w:color w:val="000000"/>
+                <w:sz w:val="20"/>
+                <w:szCs w:val="20"/>
+              </w:rPr>
+              <w:tab/>
+            </w:r>
+            <w:r>
+              <w:rPr>
+                <w:rFonts w:ascii="Consolas" w:hAnsi="Consolas" w:cs="Consolas"/>
+                <w:color w:val="000000"/>
+                <w:sz w:val="20"/>
+                <w:szCs w:val="20"/>
+              </w:rPr>
+              <w:tab/>
+            </w:r>
+            <w:r>
+              <w:rPr>
+                <w:rFonts w:ascii="Consolas" w:hAnsi="Consolas" w:cs="Consolas"/>
+                <w:color w:val="6A3E3E"/>
+                <w:sz w:val="20"/>
+                <w:szCs w:val="20"/>
+              </w:rPr>
+              <w:t>j</w:t>
+            </w:r>
+            <w:r>
+              <w:rPr>
+                <w:rFonts w:ascii="Consolas" w:hAnsi="Consolas" w:cs="Consolas"/>
+                <w:color w:val="000000"/>
+                <w:sz w:val="20"/>
+                <w:szCs w:val="20"/>
+              </w:rPr>
+              <w:t>--;</w:t>
+            </w:r>
+          </w:p>
+          <w:p>
+            <w:pPr>
+              <w:autoSpaceDE w:val="0"/>
+              <w:autoSpaceDN w:val="0"/>
+              <w:adjustRightInd w:val="0"/>
+              <w:rPr>
+                <w:rFonts w:ascii="Consolas" w:hAnsi="Consolas" w:cs="Consolas"/>
+                <w:sz w:val="20"/>
+                <w:szCs w:val="20"/>
+              </w:rPr>
+            </w:pPr>
+            <w:r>
+              <w:rPr>
+                <w:rFonts w:ascii="Consolas" w:hAnsi="Consolas" w:cs="Consolas"/>
+                <w:color w:val="000000"/>
+                <w:sz w:val="20"/>
+                <w:szCs w:val="20"/>
+              </w:rPr>
+              <w:tab/>
+            </w:r>
+            <w:r>
+              <w:rPr>
+                <w:rFonts w:ascii="Consolas" w:hAnsi="Consolas" w:cs="Consolas"/>
+                <w:color w:val="000000"/>
+                <w:sz w:val="20"/>
+                <w:szCs w:val="20"/>
+              </w:rPr>
+              <w:tab/>
+            </w:r>
+            <w:r>
+              <w:rPr>
+                <w:rFonts w:ascii="Consolas" w:hAnsi="Consolas" w:cs="Consolas"/>
+                <w:color w:val="000000"/>
+                <w:sz w:val="20"/>
+                <w:szCs w:val="20"/>
+              </w:rPr>
+              <w:tab/>
+            </w:r>
+            <w:r>
+              <w:rPr>
+                <w:rFonts w:ascii="Consolas" w:hAnsi="Consolas" w:cs="Consolas"/>
+                <w:color w:val="000000"/>
+                <w:sz w:val="20"/>
+                <w:szCs w:val="20"/>
+              </w:rPr>
+              <w:tab/>
+            </w:r>
+            <w:r>
+              <w:rPr>
+                <w:rFonts w:ascii="Consolas" w:hAnsi="Consolas" w:cs="Consolas"/>
+                <w:color w:val="000000"/>
+                <w:sz w:val="20"/>
+                <w:szCs w:val="20"/>
+              </w:rPr>
+              <w:tab/>
+            </w:r>
+            <w:r>
+              <w:rPr>
+                <w:rFonts w:ascii="Consolas" w:hAnsi="Consolas" w:cs="Consolas"/>
                 <w:b/>
                 <w:bCs/>
                 <w:color w:val="7F0055"/>
@@ -4753,45 +5125,7 @@
                 <w:sz w:val="20"/>
                 <w:szCs w:val="20"/>
               </w:rPr>
-              <w:t xml:space="preserve"> (</w:t>
-            </w:r>
-            <w:proofErr w:type="spellStart"/>
-            <w:r>
-              <w:rPr>
-                <w:rFonts w:ascii="Consolas" w:hAnsi="Consolas" w:cs="Consolas"/>
-                <w:color w:val="6A3E3E"/>
-                <w:sz w:val="20"/>
-                <w:szCs w:val="20"/>
-              </w:rPr>
-              <w:t>itemToInsert</w:t>
-            </w:r>
-            <w:proofErr w:type="spellEnd"/>
-            <w:r>
-              <w:rPr>
-                <w:rFonts w:ascii="Consolas" w:hAnsi="Consolas" w:cs="Consolas"/>
-                <w:color w:val="000000"/>
-                <w:sz w:val="20"/>
-                <w:szCs w:val="20"/>
-              </w:rPr>
-              <w:t xml:space="preserve"> &lt; </w:t>
-            </w:r>
-            <w:r>
-              <w:rPr>
-                <w:rFonts w:ascii="Consolas" w:hAnsi="Consolas" w:cs="Consolas"/>
-                <w:color w:val="6A3E3E"/>
-                <w:sz w:val="20"/>
-                <w:szCs w:val="20"/>
-              </w:rPr>
-              <w:t>a</w:t>
-            </w:r>
-            <w:r>
-              <w:rPr>
-                <w:rFonts w:ascii="Consolas" w:hAnsi="Consolas" w:cs="Consolas"/>
-                <w:color w:val="000000"/>
-                <w:sz w:val="20"/>
-                <w:szCs w:val="20"/>
-              </w:rPr>
-              <w:t>[</w:t>
+              <w:t>(</w:t>
             </w:r>
             <w:r>
               <w:rPr>
@@ -4809,25 +5143,16 @@
                 <w:sz w:val="20"/>
                 <w:szCs w:val="20"/>
               </w:rPr>
-              <w:t>] )</w:t>
-            </w:r>
-            <w:r>
-              <w:rPr>
-                <w:rFonts w:ascii="Consolas" w:hAnsi="Consolas" w:cs="Consolas"/>
-                <w:color w:val="3F7F5F"/>
-                <w:sz w:val="20"/>
-                <w:szCs w:val="20"/>
-              </w:rPr>
-              <w:t xml:space="preserve"> //</w:t>
-            </w:r>
-            <w:r>
-              <w:rPr>
-                <w:rFonts w:ascii="Consolas" w:hAnsi="Consolas" w:cs="Consolas"/>
-                <w:color w:val="3F7F5F"/>
-                <w:sz w:val="20"/>
-                <w:szCs w:val="20"/>
-              </w:rPr>
-              <w:t xml:space="preserve"> checks if the inserted index of the array is less than the array ‘a’ of index j, if true switch the array index of j with the array index directly in front of j </w:t>
+              <w:t xml:space="preserve"> == -1)</w:t>
+            </w:r>
+            <w:r>
+              <w:rPr>
+                <w:rFonts w:ascii="Consolas" w:hAnsi="Consolas" w:cs="Consolas"/>
+                <w:color w:val="000000"/>
+                <w:sz w:val="20"/>
+                <w:szCs w:val="20"/>
+              </w:rPr>
+              <w:t xml:space="preserve"> {</w:t>
             </w:r>
           </w:p>
           <w:p>
@@ -4837,46 +5162,93 @@
               <w:adjustRightInd w:val="0"/>
               <w:rPr>
                 <w:rFonts w:ascii="Consolas" w:hAnsi="Consolas" w:cs="Consolas"/>
-                <w:sz w:val="20"/>
-                <w:szCs w:val="20"/>
-              </w:rPr>
-            </w:pPr>
-            <w:r>
-              <w:rPr>
-                <w:rFonts w:ascii="Consolas" w:hAnsi="Consolas" w:cs="Consolas"/>
-                <w:color w:val="000000"/>
-                <w:sz w:val="20"/>
-                <w:szCs w:val="20"/>
-              </w:rPr>
-              <w:tab/>
-            </w:r>
-            <w:r>
-              <w:rPr>
-                <w:rFonts w:ascii="Consolas" w:hAnsi="Consolas" w:cs="Consolas"/>
-                <w:color w:val="000000"/>
-                <w:sz w:val="20"/>
-                <w:szCs w:val="20"/>
-              </w:rPr>
-              <w:tab/>
-            </w:r>
-            <w:r>
-              <w:rPr>
-                <w:rFonts w:ascii="Consolas" w:hAnsi="Consolas" w:cs="Consolas"/>
-                <w:color w:val="000000"/>
-                <w:sz w:val="20"/>
-                <w:szCs w:val="20"/>
-              </w:rPr>
-              <w:tab/>
-            </w:r>
-            <w:r>
-              <w:rPr>
-                <w:rFonts w:ascii="Consolas" w:hAnsi="Consolas" w:cs="Consolas"/>
-                <w:color w:val="000000"/>
-                <w:sz w:val="20"/>
-                <w:szCs w:val="20"/>
-              </w:rPr>
-              <w:tab/>
-              <w:t>{</w:t>
+                <w:color w:val="000000"/>
+                <w:sz w:val="20"/>
+                <w:szCs w:val="20"/>
+              </w:rPr>
+            </w:pPr>
+            <w:r>
+              <w:rPr>
+                <w:rFonts w:ascii="Consolas" w:hAnsi="Consolas" w:cs="Consolas"/>
+                <w:color w:val="000000"/>
+                <w:sz w:val="20"/>
+                <w:szCs w:val="20"/>
+              </w:rPr>
+              <w:tab/>
+            </w:r>
+            <w:r>
+              <w:rPr>
+                <w:rFonts w:ascii="Consolas" w:hAnsi="Consolas" w:cs="Consolas"/>
+                <w:color w:val="000000"/>
+                <w:sz w:val="20"/>
+                <w:szCs w:val="20"/>
+              </w:rPr>
+              <w:tab/>
+            </w:r>
+            <w:r>
+              <w:rPr>
+                <w:rFonts w:ascii="Consolas" w:hAnsi="Consolas" w:cs="Consolas"/>
+                <w:color w:val="000000"/>
+                <w:sz w:val="20"/>
+                <w:szCs w:val="20"/>
+              </w:rPr>
+              <w:tab/>
+            </w:r>
+            <w:r>
+              <w:rPr>
+                <w:rFonts w:ascii="Consolas" w:hAnsi="Consolas" w:cs="Consolas"/>
+                <w:color w:val="000000"/>
+                <w:sz w:val="20"/>
+                <w:szCs w:val="20"/>
+              </w:rPr>
+              <w:tab/>
+            </w:r>
+            <w:r>
+              <w:rPr>
+                <w:rFonts w:ascii="Consolas" w:hAnsi="Consolas" w:cs="Consolas"/>
+                <w:color w:val="000000"/>
+                <w:sz w:val="20"/>
+                <w:szCs w:val="20"/>
+              </w:rPr>
+              <w:tab/>
+            </w:r>
+            <w:r>
+              <w:rPr>
+                <w:rFonts w:ascii="Consolas" w:hAnsi="Consolas" w:cs="Consolas"/>
+                <w:color w:val="000000"/>
+                <w:sz w:val="20"/>
+                <w:szCs w:val="20"/>
+              </w:rPr>
+              <w:t xml:space="preserve">    </w:t>
+            </w:r>
+            <w:r>
+              <w:rPr>
+                <w:rFonts w:ascii="Consolas" w:hAnsi="Consolas" w:cs="Consolas"/>
+                <w:color w:val="000000"/>
+                <w:sz w:val="20"/>
+                <w:szCs w:val="20"/>
+              </w:rPr>
+              <w:t xml:space="preserve">[0] = </w:t>
+            </w:r>
+            <w:proofErr w:type="spellStart"/>
+            <w:r>
+              <w:rPr>
+                <w:rFonts w:ascii="Consolas" w:hAnsi="Consolas" w:cs="Consolas"/>
+                <w:color w:val="6A3E3E"/>
+                <w:sz w:val="20"/>
+                <w:szCs w:val="20"/>
+              </w:rPr>
+              <w:t>itemToInsert</w:t>
+            </w:r>
+            <w:proofErr w:type="spellEnd"/>
+            <w:r>
+              <w:rPr>
+                <w:rFonts w:ascii="Consolas" w:hAnsi="Consolas" w:cs="Consolas"/>
+                <w:color w:val="000000"/>
+                <w:sz w:val="20"/>
+                <w:szCs w:val="20"/>
+              </w:rPr>
+              <w:t>;</w:t>
             </w:r>
           </w:p>
           <w:p>
@@ -4893,119 +5265,10 @@
             <w:r>
               <w:rPr>
                 <w:rFonts w:ascii="Consolas" w:hAnsi="Consolas" w:cs="Consolas"/>
-                <w:color w:val="000000"/>
-                <w:sz w:val="20"/>
-                <w:szCs w:val="20"/>
-              </w:rPr>
-              <w:tab/>
-            </w:r>
-            <w:r>
-              <w:rPr>
-                <w:rFonts w:ascii="Consolas" w:hAnsi="Consolas" w:cs="Consolas"/>
-                <w:color w:val="000000"/>
-                <w:sz w:val="20"/>
-                <w:szCs w:val="20"/>
-              </w:rPr>
-              <w:tab/>
-            </w:r>
-            <w:r>
-              <w:rPr>
-                <w:rFonts w:ascii="Consolas" w:hAnsi="Consolas" w:cs="Consolas"/>
-                <w:color w:val="000000"/>
-                <w:sz w:val="20"/>
-                <w:szCs w:val="20"/>
-              </w:rPr>
-              <w:tab/>
-            </w:r>
-            <w:r>
-              <w:rPr>
-                <w:rFonts w:ascii="Consolas" w:hAnsi="Consolas" w:cs="Consolas"/>
-                <w:color w:val="000000"/>
-                <w:sz w:val="20"/>
-                <w:szCs w:val="20"/>
-              </w:rPr>
-              <w:tab/>
-            </w:r>
-            <w:r>
-              <w:rPr>
-                <w:rFonts w:ascii="Consolas" w:hAnsi="Consolas" w:cs="Consolas"/>
-                <w:color w:val="000000"/>
-                <w:sz w:val="20"/>
-                <w:szCs w:val="20"/>
-              </w:rPr>
-              <w:tab/>
-            </w:r>
-            <w:r>
-              <w:rPr>
-                <w:rFonts w:ascii="Consolas" w:hAnsi="Consolas" w:cs="Consolas"/>
-                <w:color w:val="6A3E3E"/>
-                <w:sz w:val="20"/>
-                <w:szCs w:val="20"/>
-              </w:rPr>
-              <w:t>a</w:t>
-            </w:r>
-            <w:r>
-              <w:rPr>
-                <w:rFonts w:ascii="Consolas" w:hAnsi="Consolas" w:cs="Consolas"/>
-                <w:color w:val="000000"/>
-                <w:sz w:val="20"/>
-                <w:szCs w:val="20"/>
-              </w:rPr>
-              <w:t>[</w:t>
-            </w:r>
-            <w:r>
-              <w:rPr>
-                <w:rFonts w:ascii="Consolas" w:hAnsi="Consolas" w:cs="Consolas"/>
-                <w:color w:val="6A3E3E"/>
-                <w:sz w:val="20"/>
-                <w:szCs w:val="20"/>
-              </w:rPr>
-              <w:t>j</w:t>
-            </w:r>
-            <w:r>
-              <w:rPr>
-                <w:rFonts w:ascii="Consolas" w:hAnsi="Consolas" w:cs="Consolas"/>
-                <w:color w:val="000000"/>
-                <w:sz w:val="20"/>
-                <w:szCs w:val="20"/>
-              </w:rPr>
-              <w:t xml:space="preserve"> + 1] = </w:t>
-            </w:r>
-            <w:r>
-              <w:rPr>
-                <w:rFonts w:ascii="Consolas" w:hAnsi="Consolas" w:cs="Consolas"/>
-                <w:color w:val="6A3E3E"/>
-                <w:sz w:val="20"/>
-                <w:szCs w:val="20"/>
-              </w:rPr>
-              <w:t>a</w:t>
-            </w:r>
-            <w:r>
-              <w:rPr>
-                <w:rFonts w:ascii="Consolas" w:hAnsi="Consolas" w:cs="Consolas"/>
-                <w:color w:val="000000"/>
-                <w:sz w:val="20"/>
-                <w:szCs w:val="20"/>
-              </w:rPr>
-              <w:t>[</w:t>
-            </w:r>
-            <w:r>
-              <w:rPr>
-                <w:rFonts w:ascii="Consolas" w:hAnsi="Consolas" w:cs="Consolas"/>
-                <w:color w:val="6A3E3E"/>
-                <w:sz w:val="20"/>
-                <w:szCs w:val="20"/>
-              </w:rPr>
-              <w:t>j</w:t>
-            </w:r>
-            <w:r>
-              <w:rPr>
-                <w:rFonts w:ascii="Consolas" w:hAnsi="Consolas" w:cs="Consolas"/>
-                <w:color w:val="000000"/>
-                <w:sz w:val="20"/>
-                <w:szCs w:val="20"/>
-              </w:rPr>
-              <w:t>];</w:t>
+                <w:sz w:val="20"/>
+                <w:szCs w:val="20"/>
+              </w:rPr>
+              <w:t xml:space="preserve">                                 }</w:t>
             </w:r>
           </w:p>
           <w:p>
@@ -5054,33 +5317,7 @@
                 <w:szCs w:val="20"/>
               </w:rPr>
               <w:tab/>
-            </w:r>
-            <w:r>
-              <w:rPr>
-                <w:rFonts w:ascii="Consolas" w:hAnsi="Consolas" w:cs="Consolas"/>
-                <w:color w:val="000000"/>
-                <w:sz w:val="20"/>
-                <w:szCs w:val="20"/>
-              </w:rPr>
-              <w:tab/>
-            </w:r>
-            <w:r>
-              <w:rPr>
-                <w:rFonts w:ascii="Consolas" w:hAnsi="Consolas" w:cs="Consolas"/>
-                <w:color w:val="6A3E3E"/>
-                <w:sz w:val="20"/>
-                <w:szCs w:val="20"/>
-              </w:rPr>
-              <w:t>j</w:t>
-            </w:r>
-            <w:r>
-              <w:rPr>
-                <w:rFonts w:ascii="Consolas" w:hAnsi="Consolas" w:cs="Consolas"/>
-                <w:color w:val="000000"/>
-                <w:sz w:val="20"/>
-                <w:szCs w:val="20"/>
-              </w:rPr>
-              <w:t>--;</w:t>
+              <w:t>}</w:t>
             </w:r>
           </w:p>
           <w:p>
@@ -5133,281 +5370,12 @@
             <w:r>
               <w:rPr>
                 <w:rFonts w:ascii="Consolas" w:hAnsi="Consolas" w:cs="Consolas"/>
-                <w:color w:val="000000"/>
-                <w:sz w:val="20"/>
-                <w:szCs w:val="20"/>
-              </w:rPr>
-              <w:tab/>
-            </w:r>
-            <w:r>
-              <w:rPr>
-                <w:rFonts w:ascii="Consolas" w:hAnsi="Consolas" w:cs="Consolas"/>
                 <w:b/>
                 <w:bCs/>
                 <w:color w:val="7F0055"/>
                 <w:sz w:val="20"/>
                 <w:szCs w:val="20"/>
               </w:rPr>
-              <w:t>if</w:t>
-            </w:r>
-            <w:r>
-              <w:rPr>
-                <w:rFonts w:ascii="Consolas" w:hAnsi="Consolas" w:cs="Consolas"/>
-                <w:color w:val="000000"/>
-                <w:sz w:val="20"/>
-                <w:szCs w:val="20"/>
-              </w:rPr>
-              <w:t>(</w:t>
-            </w:r>
-            <w:r>
-              <w:rPr>
-                <w:rFonts w:ascii="Consolas" w:hAnsi="Consolas" w:cs="Consolas"/>
-                <w:color w:val="6A3E3E"/>
-                <w:sz w:val="20"/>
-                <w:szCs w:val="20"/>
-              </w:rPr>
-              <w:t>j</w:t>
-            </w:r>
-            <w:r>
-              <w:rPr>
-                <w:rFonts w:ascii="Consolas" w:hAnsi="Consolas" w:cs="Consolas"/>
-                <w:color w:val="000000"/>
-                <w:sz w:val="20"/>
-                <w:szCs w:val="20"/>
-              </w:rPr>
-              <w:t xml:space="preserve"> == -1)</w:t>
-            </w:r>
-            <w:r>
-              <w:rPr>
-                <w:rFonts w:ascii="Consolas" w:hAnsi="Consolas" w:cs="Consolas"/>
-                <w:color w:val="000000"/>
-                <w:sz w:val="20"/>
-                <w:szCs w:val="20"/>
-              </w:rPr>
-              <w:t xml:space="preserve"> {</w:t>
-            </w:r>
-          </w:p>
-          <w:p>
-            <w:pPr>
-              <w:autoSpaceDE w:val="0"/>
-              <w:autoSpaceDN w:val="0"/>
-              <w:adjustRightInd w:val="0"/>
-              <w:rPr>
-                <w:rFonts w:ascii="Consolas" w:hAnsi="Consolas" w:cs="Consolas"/>
-                <w:color w:val="000000"/>
-                <w:sz w:val="20"/>
-                <w:szCs w:val="20"/>
-              </w:rPr>
-            </w:pPr>
-            <w:r>
-              <w:rPr>
-                <w:rFonts w:ascii="Consolas" w:hAnsi="Consolas" w:cs="Consolas"/>
-                <w:color w:val="000000"/>
-                <w:sz w:val="20"/>
-                <w:szCs w:val="20"/>
-              </w:rPr>
-              <w:tab/>
-            </w:r>
-            <w:r>
-              <w:rPr>
-                <w:rFonts w:ascii="Consolas" w:hAnsi="Consolas" w:cs="Consolas"/>
-                <w:color w:val="000000"/>
-                <w:sz w:val="20"/>
-                <w:szCs w:val="20"/>
-              </w:rPr>
-              <w:tab/>
-            </w:r>
-            <w:r>
-              <w:rPr>
-                <w:rFonts w:ascii="Consolas" w:hAnsi="Consolas" w:cs="Consolas"/>
-                <w:color w:val="000000"/>
-                <w:sz w:val="20"/>
-                <w:szCs w:val="20"/>
-              </w:rPr>
-              <w:tab/>
-            </w:r>
-            <w:r>
-              <w:rPr>
-                <w:rFonts w:ascii="Consolas" w:hAnsi="Consolas" w:cs="Consolas"/>
-                <w:color w:val="000000"/>
-                <w:sz w:val="20"/>
-                <w:szCs w:val="20"/>
-              </w:rPr>
-              <w:tab/>
-            </w:r>
-            <w:r>
-              <w:rPr>
-                <w:rFonts w:ascii="Consolas" w:hAnsi="Consolas" w:cs="Consolas"/>
-                <w:color w:val="000000"/>
-                <w:sz w:val="20"/>
-                <w:szCs w:val="20"/>
-              </w:rPr>
-              <w:tab/>
-            </w:r>
-            <w:r>
-              <w:rPr>
-                <w:rFonts w:ascii="Consolas" w:hAnsi="Consolas" w:cs="Consolas"/>
-                <w:color w:val="000000"/>
-                <w:sz w:val="20"/>
-                <w:szCs w:val="20"/>
-              </w:rPr>
-              <w:t xml:space="preserve">    </w:t>
-            </w:r>
-            <w:r>
-              <w:rPr>
-                <w:rFonts w:ascii="Consolas" w:hAnsi="Consolas" w:cs="Consolas"/>
-                <w:color w:val="000000"/>
-                <w:sz w:val="20"/>
-                <w:szCs w:val="20"/>
-              </w:rPr>
-              <w:t xml:space="preserve">[0] = </w:t>
-            </w:r>
-            <w:proofErr w:type="spellStart"/>
-            <w:r>
-              <w:rPr>
-                <w:rFonts w:ascii="Consolas" w:hAnsi="Consolas" w:cs="Consolas"/>
-                <w:color w:val="6A3E3E"/>
-                <w:sz w:val="20"/>
-                <w:szCs w:val="20"/>
-              </w:rPr>
-              <w:t>itemToInsert</w:t>
-            </w:r>
-            <w:proofErr w:type="spellEnd"/>
-            <w:r>
-              <w:rPr>
-                <w:rFonts w:ascii="Consolas" w:hAnsi="Consolas" w:cs="Consolas"/>
-                <w:color w:val="000000"/>
-                <w:sz w:val="20"/>
-                <w:szCs w:val="20"/>
-              </w:rPr>
-              <w:t>;</w:t>
-            </w:r>
-          </w:p>
-          <w:p>
-            <w:pPr>
-              <w:autoSpaceDE w:val="0"/>
-              <w:autoSpaceDN w:val="0"/>
-              <w:adjustRightInd w:val="0"/>
-              <w:rPr>
-                <w:rFonts w:ascii="Consolas" w:hAnsi="Consolas" w:cs="Consolas"/>
-                <w:sz w:val="20"/>
-                <w:szCs w:val="20"/>
-              </w:rPr>
-            </w:pPr>
-            <w:r>
-              <w:rPr>
-                <w:rFonts w:ascii="Consolas" w:hAnsi="Consolas" w:cs="Consolas"/>
-                <w:sz w:val="20"/>
-                <w:szCs w:val="20"/>
-              </w:rPr>
-              <w:t xml:space="preserve">                                 }</w:t>
-            </w:r>
-          </w:p>
-          <w:p>
-            <w:pPr>
-              <w:autoSpaceDE w:val="0"/>
-              <w:autoSpaceDN w:val="0"/>
-              <w:adjustRightInd w:val="0"/>
-              <w:rPr>
-                <w:rFonts w:ascii="Consolas" w:hAnsi="Consolas" w:cs="Consolas"/>
-                <w:sz w:val="20"/>
-                <w:szCs w:val="20"/>
-              </w:rPr>
-            </w:pPr>
-            <w:r>
-              <w:rPr>
-                <w:rFonts w:ascii="Consolas" w:hAnsi="Consolas" w:cs="Consolas"/>
-                <w:color w:val="000000"/>
-                <w:sz w:val="20"/>
-                <w:szCs w:val="20"/>
-              </w:rPr>
-              <w:tab/>
-            </w:r>
-            <w:r>
-              <w:rPr>
-                <w:rFonts w:ascii="Consolas" w:hAnsi="Consolas" w:cs="Consolas"/>
-                <w:color w:val="000000"/>
-                <w:sz w:val="20"/>
-                <w:szCs w:val="20"/>
-              </w:rPr>
-              <w:tab/>
-            </w:r>
-            <w:r>
-              <w:rPr>
-                <w:rFonts w:ascii="Consolas" w:hAnsi="Consolas" w:cs="Consolas"/>
-                <w:color w:val="000000"/>
-                <w:sz w:val="20"/>
-                <w:szCs w:val="20"/>
-              </w:rPr>
-              <w:tab/>
-            </w:r>
-            <w:r>
-              <w:rPr>
-                <w:rFonts w:ascii="Consolas" w:hAnsi="Consolas" w:cs="Consolas"/>
-                <w:color w:val="000000"/>
-                <w:sz w:val="20"/>
-                <w:szCs w:val="20"/>
-              </w:rPr>
-              <w:tab/>
-              <w:t>}</w:t>
-            </w:r>
-          </w:p>
-          <w:p>
-            <w:pPr>
-              <w:autoSpaceDE w:val="0"/>
-              <w:autoSpaceDN w:val="0"/>
-              <w:adjustRightInd w:val="0"/>
-              <w:rPr>
-                <w:rFonts w:ascii="Consolas" w:hAnsi="Consolas" w:cs="Consolas"/>
-                <w:sz w:val="20"/>
-                <w:szCs w:val="20"/>
-              </w:rPr>
-            </w:pPr>
-            <w:r>
-              <w:rPr>
-                <w:rFonts w:ascii="Consolas" w:hAnsi="Consolas" w:cs="Consolas"/>
-                <w:color w:val="000000"/>
-                <w:sz w:val="20"/>
-                <w:szCs w:val="20"/>
-              </w:rPr>
-              <w:tab/>
-            </w:r>
-            <w:r>
-              <w:rPr>
-                <w:rFonts w:ascii="Consolas" w:hAnsi="Consolas" w:cs="Consolas"/>
-                <w:color w:val="000000"/>
-                <w:sz w:val="20"/>
-                <w:szCs w:val="20"/>
-              </w:rPr>
-              <w:tab/>
-            </w:r>
-            <w:r>
-              <w:rPr>
-                <w:rFonts w:ascii="Consolas" w:hAnsi="Consolas" w:cs="Consolas"/>
-                <w:color w:val="000000"/>
-                <w:sz w:val="20"/>
-                <w:szCs w:val="20"/>
-              </w:rPr>
-              <w:tab/>
-            </w:r>
-            <w:r>
-              <w:rPr>
-                <w:rFonts w:ascii="Consolas" w:hAnsi="Consolas" w:cs="Consolas"/>
-                <w:color w:val="000000"/>
-                <w:sz w:val="20"/>
-                <w:szCs w:val="20"/>
-              </w:rPr>
-              <w:tab/>
-            </w:r>
-            <w:r>
-              <w:rPr>
-                <w:rFonts w:ascii="Consolas" w:hAnsi="Consolas" w:cs="Consolas"/>
-                <w:b/>
-                <w:bCs/>
-                <w:color w:val="7F0055"/>
-                <w:sz w:val="20"/>
-                <w:szCs w:val="20"/>
-              </w:rPr>
               <w:t>else</w:t>
             </w:r>
             <w:r>
@@ -5435,7 +5403,16 @@
                 <w:sz w:val="20"/>
                 <w:szCs w:val="20"/>
               </w:rPr>
-              <w:t xml:space="preserve"> if false, the sort has finished and reached the end of the array to which the final array index can be inserted at the end </w:t>
+              <w:t xml:space="preserve"> </w:t>
+            </w:r>
+            <w:r>
+              <w:rPr>
+                <w:rFonts w:ascii="Consolas" w:hAnsi="Consolas" w:cs="Consolas"/>
+                <w:color w:val="3F7F5F"/>
+                <w:sz w:val="20"/>
+                <w:szCs w:val="20"/>
+              </w:rPr>
+              <w:t>moves the inserted variable up by 1</w:t>
             </w:r>
           </w:p>
           <w:p>
@@ -6468,8 +6445,6 @@
               </w:rPr>
               <w:t xml:space="preserve"> = 1</w:t>
             </w:r>
-            <w:bookmarkStart w:id="0" w:name="_GoBack"/>
-            <w:bookmarkEnd w:id="0"/>
             <w:r>
               <w:rPr>
                 <w:rFonts w:ascii="Consolas" w:hAnsi="Consolas" w:cs="Consolas"/>
@@ -9347,16 +9322,7 @@
                 <w:sz w:val="20"/>
                 <w:szCs w:val="20"/>
               </w:rPr>
-              <w:t xml:space="preserve"> </w:t>
-            </w:r>
-            <w:r>
-              <w:rPr>
-                <w:rFonts w:ascii="Consolas" w:hAnsi="Consolas" w:cs="Consolas"/>
-                <w:color w:val="3F7F5F"/>
-                <w:sz w:val="20"/>
-                <w:szCs w:val="20"/>
-              </w:rPr>
-              <w:t>at j=1, the array index value of index j (0) will be compared with the minimum integer, if the array is less than the minimum, the new minimum will be set to be the array index of j (0) and the index j will be stored to a new integer</w:t>
+              <w:t xml:space="preserve"> at j=1, the array index value of index j (0) will be compared with the minimum integer, if the array is less than the minimum, the new minimum will be set to be the array index of j (0) and the index j will be stored to a new integer</w:t>
             </w:r>
           </w:p>
           <w:p>
@@ -10180,6 +10146,17 @@
                 <w:szCs w:val="27"/>
               </w:rPr>
             </w:pPr>
+            <w:r>
+              <w:rPr>
+                <w:rFonts w:ascii="Arial" w:hAnsi="Arial" w:cs="Arial"/>
+                <w:color w:val="000000"/>
+                <w:sz w:val="22"/>
+                <w:szCs w:val="27"/>
+              </w:rPr>
+              <w:t>The lowest number in the array is selected and moved to the front, then the first number is excluded from the search and the next smallest number is selected and moved to the second index of the array.</w:t>
+            </w:r>
+            <w:bookmarkStart w:id="0" w:name="_GoBack"/>
+            <w:bookmarkEnd w:id="0"/>
           </w:p>
         </w:tc>
       </w:tr>
@@ -11224,7 +11201,16 @@
                 <w:sz w:val="20"/>
                 <w:szCs w:val="20"/>
               </w:rPr>
-              <w:t xml:space="preserve">] &lt; </w:t>
+              <w:t>] &gt;</w:t>
+            </w:r>
+            <w:r>
+              <w:rPr>
+                <w:rFonts w:ascii="Consolas" w:hAnsi="Consolas" w:cs="Consolas"/>
+                <w:color w:val="000000"/>
+                <w:sz w:val="20"/>
+                <w:szCs w:val="20"/>
+              </w:rPr>
+              <w:t xml:space="preserve"> </w:t>
             </w:r>
             <w:r>
               <w:rPr>
@@ -11251,7 +11237,25 @@
                 <w:sz w:val="20"/>
                 <w:szCs w:val="20"/>
               </w:rPr>
-              <w:t>// at j=1, the array index value of index j (0) will be compared with the minimum integer, if the array is less than the minimum, the new minimum will be set to be the array index of j (0) and the index j will be stored to a new integer</w:t>
+              <w:t>// at j=1, the array index value of index j (0) will be compared with the minimum i</w:t>
+            </w:r>
+            <w:r>
+              <w:rPr>
+                <w:rFonts w:ascii="Consolas" w:hAnsi="Consolas" w:cs="Consolas"/>
+                <w:color w:val="3F7F5F"/>
+                <w:sz w:val="20"/>
+                <w:szCs w:val="20"/>
+              </w:rPr>
+              <w:t>nteger, if the array is greater</w:t>
+            </w:r>
+            <w:r>
+              <w:rPr>
+                <w:rFonts w:ascii="Consolas" w:hAnsi="Consolas" w:cs="Consolas"/>
+                <w:color w:val="3F7F5F"/>
+                <w:sz w:val="20"/>
+                <w:szCs w:val="20"/>
+              </w:rPr>
+              <w:t xml:space="preserve"> than the minimum, the new minimum will be set to be the array index of j (0) and the index j will be stored to a new integer</w:t>
             </w:r>
           </w:p>
           <w:p>
@@ -11719,27 +11723,7 @@
                 <w:sz w:val="20"/>
                 <w:szCs w:val="20"/>
               </w:rPr>
-              <w:t xml:space="preserve">// the array index value of the stored minimum index is set to be the array of index </w:t>
-            </w:r>
-            <w:proofErr w:type="spellStart"/>
-            <w:r>
-              <w:rPr>
-                <w:rFonts w:ascii="Consolas" w:hAnsi="Consolas" w:cs="Consolas"/>
-                <w:color w:val="3F7F5F"/>
-                <w:sz w:val="20"/>
-                <w:szCs w:val="20"/>
-              </w:rPr>
-              <w:t>i</w:t>
-            </w:r>
-            <w:proofErr w:type="spellEnd"/>
-            <w:r>
-              <w:rPr>
-                <w:rFonts w:ascii="Consolas" w:hAnsi="Consolas" w:cs="Consolas"/>
-                <w:color w:val="3F7F5F"/>
-                <w:sz w:val="20"/>
-                <w:szCs w:val="20"/>
-              </w:rPr>
-              <w:t xml:space="preserve">  </w:t>
+              <w:t xml:space="preserve">// the array index value of the stored minimum index is set to be the array of index I  </w:t>
             </w:r>
           </w:p>
           <w:p>
@@ -12591,7 +12575,6 @@
   <w:style w:type="character" w:default="1" w:styleId="DefaultParagraphFont">
     <w:name w:val="Default Paragraph Font"/>
     <w:uiPriority w:val="1"/>
-    <w:semiHidden/>
     <w:unhideWhenUsed/>
   </w:style>
   <w:style w:type="table" w:default="1" w:styleId="TableNormal">
@@ -12934,4 +12917,16 @@
     </a:ext>
   </a:extLst>
 </a:theme>
+</file>
+
+<file path=customXml/item1.xml><?xml version="1.0" encoding="utf-8"?>
+<b:Sources xmlns:b="http://schemas.openxmlformats.org/officeDocument/2006/bibliography" xmlns="http://schemas.openxmlformats.org/officeDocument/2006/bibliography" SelectedStyle="\APASixthEditionOfficeOnline.xsl" StyleName="APA" Version="6"/>
+</file>
+
+<file path=customXml/itemProps1.xml><?xml version="1.0" encoding="utf-8"?>
+<ds:datastoreItem xmlns:ds="http://schemas.openxmlformats.org/officeDocument/2006/customXml" ds:itemID="{87603BCF-0DA3-47B2-A2D5-4BDB82CA1520}">
+  <ds:schemaRefs>
+    <ds:schemaRef ds:uri="http://schemas.openxmlformats.org/officeDocument/2006/bibliography"/>
+  </ds:schemaRefs>
+</ds:datastoreItem>
 </file>
</xml_diff>

<commit_message>
docx updates + merge sort docx
</commit_message>
<xml_diff>
--- a/Simple Sort Analysis Assignment.docx
+++ b/Simple Sort Analysis Assignment.docx
@@ -5956,17 +5956,10 @@
                 <w:sz w:val="22"/>
                 <w:szCs w:val="27"/>
               </w:rPr>
-              <w:t xml:space="preserve">K </w:t>
-            </w:r>
-            <w:r>
-              <w:rPr>
-                <w:rFonts w:ascii="Arial" w:hAnsi="Arial" w:cs="Arial"/>
-                <w:color w:val="000000"/>
-                <w:sz w:val="22"/>
-                <w:szCs w:val="27"/>
-              </w:rPr>
-              <w:t>is set to 1 then the first index value of the array is inserted into a new integer, then j is set to k-1. J is compared to check if it is greater than or equal to zero and if the reset is true, if it is true then it will check if the inserted index is less than array of index j, then the array index value of j is switched with the array index value directly in front of j, the index j is moved back by 1 and j is compared to check if it is equal to -1. If it is true the first index of the array is set to the inserted index value. It works from highest number to lowest when sorting</w:t>
-            </w:r>
+              <w:t xml:space="preserve">The first two numbers are selected and compared and sorted in ascending order, then the next number is selected and compared with the second number in the same way and then the second number is compared with the first number sort it in the same way again, then this is repeated by increasing the amount of numbers selected until it reaches the end of the array </w:t>
+            </w:r>
+            <w:bookmarkStart w:id="0" w:name="_GoBack"/>
+            <w:bookmarkEnd w:id="0"/>
           </w:p>
         </w:tc>
       </w:tr>
@@ -5992,7 +5985,6 @@
           <w:sz w:val="22"/>
           <w:szCs w:val="27"/>
         </w:rPr>
-        <w:lastRenderedPageBreak/>
         <w:t xml:space="preserve">Can you please copy and paste the sort method into the box below, but please make the adjustments necessary to sort the array in descending order instead of ascending. Please highlight your adjustments in </w:t>
       </w:r>
       <w:r>
@@ -6060,6 +6052,7 @@
                 <w:sz w:val="20"/>
                 <w:szCs w:val="20"/>
               </w:rPr>
+              <w:lastRenderedPageBreak/>
               <w:t>public</w:t>
             </w:r>
             <w:r>
@@ -10155,8 +10148,6 @@
               </w:rPr>
               <w:t>The lowest number in the array is selected and moved to the front, then the first number is excluded from the search and the next smallest number is selected and moved to the second index of the array.</w:t>
             </w:r>
-            <w:bookmarkStart w:id="0" w:name="_GoBack"/>
-            <w:bookmarkEnd w:id="0"/>
           </w:p>
         </w:tc>
       </w:tr>
@@ -12924,7 +12915,7 @@
 </file>
 
 <file path=customXml/itemProps1.xml><?xml version="1.0" encoding="utf-8"?>
-<ds:datastoreItem xmlns:ds="http://schemas.openxmlformats.org/officeDocument/2006/customXml" ds:itemID="{87603BCF-0DA3-47B2-A2D5-4BDB82CA1520}">
+<ds:datastoreItem xmlns:ds="http://schemas.openxmlformats.org/officeDocument/2006/customXml" ds:itemID="{CC364EBC-674E-451E-8E8B-EF1E61EE5DAB}">
   <ds:schemaRefs>
     <ds:schemaRef ds:uri="http://schemas.openxmlformats.org/officeDocument/2006/bibliography"/>
   </ds:schemaRefs>

</xml_diff>